<commit_message>
end of task 3
</commit_message>
<xml_diff>
--- a/zad3/sprawko-numerki3.docx
+++ b/zad3/sprawko-numerki3.docx
@@ -777,7 +777,7 @@
       <w:pPr>
         <w:numPr>
           <w:ilvl w:val="0"/>
-          <w:numId w:val="17"/>
+          <w:numId w:val="14"/>
         </w:numPr>
         <w:jc w:val="both"/>
         <w:rPr>
@@ -799,7 +799,7 @@
       <w:pPr>
         <w:numPr>
           <w:ilvl w:val="0"/>
-          <w:numId w:val="17"/>
+          <w:numId w:val="14"/>
         </w:numPr>
         <w:jc w:val="both"/>
         <w:rPr>
@@ -821,7 +821,7 @@
       <w:pPr>
         <w:numPr>
           <w:ilvl w:val="0"/>
-          <w:numId w:val="17"/>
+          <w:numId w:val="14"/>
         </w:numPr>
         <w:jc w:val="both"/>
         <w:rPr>
@@ -881,7 +881,7 @@
             <v:path o:extrusionok="f" gradientshapeok="t" o:connecttype="rect"/>
             <o:lock v:ext="edit" aspectratio="t"/>
           </v:shapetype>
-          <v:shape id="_x0000_i1049" type="#_x0000_t75" style="width:78pt;height:21pt" equationxml="&lt;?xml version=&quot;1.0&quot; encoding=&quot;UTF-8&quot; standalone=&quot;yes&quot;?&gt;&#10;&lt;?mso-application progid=&quot;Word.Document&quot;?&gt;&#10;&lt;w:wordDocument xmlns:aml=&quot;http://schemas.microsoft.com/aml/2001/core&quot; xmlns:wpc=&quot;http://schemas.microsoft.com/office/word/2010/wordprocessingCanvas&quot; xmlns:cx=&quot;http://schemas.microsoft.com/office/drawing/2014/chartex&quot; xmlns:cx1=&quot;http://schemas.microsoft.com/office/drawing/2015/9/8/chartex&quot; xmlns:cx2=&quot;http://schemas.microsoft.com/office/drawing/2015/10/21/chartex&quot; xmlns:cx3=&quot;http://schemas.microsoft.com/office/drawing/2016/5/9/chartex&quot; xmlns:cx4=&quot;http://schemas.microsoft.com/office/drawing/2016/5/10/chartex&quot; xmlns:cx5=&quot;http://schemas.microsoft.com/office/drawing/2016/5/11/chartex&quot; xmlns:cx6=&quot;http://schemas.microsoft.com/office/drawing/2016/5/12/chartex&quot; xmlns:cx7=&quot;http://schemas.microsoft.com/office/drawing/2016/5/13/chartex&quot; xmlns:cx8=&quot;http://schemas.microsoft.com/office/drawing/2016/5/14/chartex&quot; xmlns:cr=&quot;http://schemas.microsoft.com/office/comments/2020/reactions&quot; xmlns:dt=&quot;uuid:C2F41010-65B3-11d1-A29F-00AA00C14882&quot; xmlns:mc=&quot;http://schemas.openxmlformats.org/markup-compatibility/2006&quot; xmlns:aink=&quot;http://schemas.microsoft.com/office/drawing/2016/ink&quot; xmlns:am3d=&quot;http://schemas.microsoft.com/office/drawing/2017/model3d&quot; xmlns:o=&quot;urn:schemas-microsoft-com:office:office&quot; xmlns:oel=&quot;http://schemas.microsoft.com/office/2019/extlst&quot; xmlns:m=&quot;http://schemas.openxmlformats.org/officeDocument/2006/math&quot; xmlns:v=&quot;urn:schemas-microsoft-com:vml&quot; xmlns:w10=&quot;urn:schemas-microsoft-com:office:word&quot; xmlns:w=&quot;http://schemas.microsoft.com/office/word/2003/wordml&quot; xmlns:w16du=&quot;http://schemas.microsoft.com/office/word/2023/wordml/word16du&quot; xmlns:wx=&quot;http://schemas.microsoft.com/office/word/2003/auxHint&quot; xmlns:wne=&quot;http://schemas.microsoft.com/office/word/2006/wordml&quot; xmlns:wsp=&quot;http://schemas.microsoft.com/office/word/2003/wordml/sp2&quot; xmlns:sl=&quot;http://schemas.microsoft.com/schemaLibrary/2003/core&quot; w:macrosPresent=&quot;no&quot; w:embeddedObjPresent=&quot;no&quot; w:ocxPresent=&quot;no&quot; xml:space=&quot;preserve&quot;&gt;&lt;w:ignoreSubtree w:val=&quot;http://schemas.microsoft.com/office/word/2003/wordml/sp2&quot;/&gt;&lt;o:DocumentProperties&gt;&lt;o:Version&gt;16&lt;/o:Version&gt;&lt;/o:DocumentProperties&gt;&lt;w:docPr&gt;&lt;w:view w:val=&quot;print&quot;/&gt;&lt;w:zoom w:percent=&quot;100&quot;/&gt;&lt;w:displayBackgroundShape/&gt;&lt;w:stylePaneFormatFilter w:val=&quot;0000&quot;/&gt;&lt;w:defaultTabStop w:val=&quot;709&quot;/&gt;&lt;w:defaultTableStyle w:sti=&quot;0&quot; w:val=&quot;Normalny&quot;/&gt;&lt;w:drawingGridHorizontalSpacing w:val=&quot;0&quot;/&gt;&lt;w:drawingGridVerticalSpacing w:val=&quot;0&quot;/&gt;&lt;w:displayHorizontalDrawingGridEvery w:val=&quot;0&quot;/&gt;&lt;w:displayVerticalDrawingGridEvery w:val=&quot;0&quot;/&gt;&lt;w:useMarginsForDrawingGridOrigin/&gt;&lt;w:drawingGridHorizontalOrigin w:val=&quot;0&quot;/&gt;&lt;w:drawingGridVerticalOrigin w:val=&quot;0&quot;/&gt;&lt;w:characterSpacingControl w:val=&quot;DontCompress&quot;/&gt;&lt;w:strictFirstAndLastChars/&gt;&lt;w:optimizeForBrowser/&gt;&lt;w:allowPNG/&gt;&lt;w:validateAgainstSchema/&gt;&lt;w:saveInvalidXML w:val=&quot;off&quot;/&gt;&lt;w:ignoreMixedContent w:val=&quot;off&quot;/&gt;&lt;w:alwaysShowPlaceholderText w:val=&quot;off&quot;/&gt;&lt;w:compat&gt;&lt;w:spaceForUL/&gt;&lt;w:balanceSingleByteDoubleByteWidth/&gt;&lt;w:doNotLeaveBackslashAlone/&gt;&lt;w:ulTrailSpace/&gt;&lt;w:adjustLineHeightInTable/&gt;&lt;w:doNotUseHTMLParagraphAutoSpacing/&gt;&lt;w:breakWrappedTables/&gt;&lt;w:snapToGridInCell/&gt;&lt;w:wrapTextWithPunct/&gt;&lt;w:useAsianBreakRules/&gt;&lt;w:useWord2002TableStyleRules/&gt;&lt;/w:compat&gt;&lt;wsp:rsids&gt;&lt;wsp:rsidRoot wsp:val=&quot;00EF5F56&quot;/&gt;&lt;wsp:rsid wsp:val=&quot;00007D2B&quot;/&gt;&lt;wsp:rsid wsp:val=&quot;000A7CF0&quot;/&gt;&lt;wsp:rsid wsp:val=&quot;000D0E68&quot;/&gt;&lt;wsp:rsid wsp:val=&quot;000F0044&quot;/&gt;&lt;wsp:rsid wsp:val=&quot;000F028A&quot;/&gt;&lt;wsp:rsid wsp:val=&quot;000F651B&quot;/&gt;&lt;wsp:rsid wsp:val=&quot;00127AE1&quot;/&gt;&lt;wsp:rsid wsp:val=&quot;00163678&quot;/&gt;&lt;wsp:rsid wsp:val=&quot;0017367E&quot;/&gt;&lt;wsp:rsid wsp:val=&quot;00192D60&quot;/&gt;&lt;wsp:rsid wsp:val=&quot;001C092B&quot;/&gt;&lt;wsp:rsid wsp:val=&quot;001E2B94&quot;/&gt;&lt;wsp:rsid wsp:val=&quot;001F435D&quot;/&gt;&lt;wsp:rsid wsp:val=&quot;00262891&quot;/&gt;&lt;wsp:rsid wsp:val=&quot;002637D0&quot;/&gt;&lt;wsp:rsid wsp:val=&quot;00287CD1&quot;/&gt;&lt;wsp:rsid wsp:val=&quot;002C0A80&quot;/&gt;&lt;wsp:rsid wsp:val=&quot;002E3157&quot;/&gt;&lt;wsp:rsid wsp:val=&quot;00311CDE&quot;/&gt;&lt;wsp:rsid wsp:val=&quot;00335D10&quot;/&gt;&lt;wsp:rsid wsp:val=&quot;00342C10&quot;/&gt;&lt;wsp:rsid wsp:val=&quot;0037235A&quot;/&gt;&lt;wsp:rsid wsp:val=&quot;003A3835&quot;/&gt;&lt;wsp:rsid wsp:val=&quot;003B0E05&quot;/&gt;&lt;wsp:rsid wsp:val=&quot;00450700&quot;/&gt;&lt;wsp:rsid wsp:val=&quot;004D7C8C&quot;/&gt;&lt;wsp:rsid wsp:val=&quot;00591661&quot;/&gt;&lt;wsp:rsid wsp:val=&quot;005F3E72&quot;/&gt;&lt;wsp:rsid wsp:val=&quot;0061066F&quot;/&gt;&lt;wsp:rsid wsp:val=&quot;00626445&quot;/&gt;&lt;wsp:rsid wsp:val=&quot;00641D83&quot;/&gt;&lt;wsp:rsid wsp:val=&quot;00650280&quot;/&gt;&lt;wsp:rsid wsp:val=&quot;00663496&quot;/&gt;&lt;wsp:rsid wsp:val=&quot;00672D17&quot;/&gt;&lt;wsp:rsid wsp:val=&quot;006758D6&quot;/&gt;&lt;wsp:rsid wsp:val=&quot;00682018&quot;/&gt;&lt;wsp:rsid wsp:val=&quot;006973C7&quot;/&gt;&lt;wsp:rsid wsp:val=&quot;00700163&quot;/&gt;&lt;wsp:rsid wsp:val=&quot;00714167&quot;/&gt;&lt;wsp:rsid wsp:val=&quot;00743068&quot;/&gt;&lt;wsp:rsid wsp:val=&quot;0076618F&quot;/&gt;&lt;wsp:rsid wsp:val=&quot;007E6374&quot;/&gt;&lt;wsp:rsid wsp:val=&quot;008067DD&quot;/&gt;&lt;wsp:rsid wsp:val=&quot;008273F0&quot;/&gt;&lt;wsp:rsid wsp:val=&quot;00833B44&quot;/&gt;&lt;wsp:rsid wsp:val=&quot;008632BC&quot;/&gt;&lt;wsp:rsid wsp:val=&quot;008708A1&quot;/&gt;&lt;wsp:rsid wsp:val=&quot;0089302C&quot;/&gt;&lt;wsp:rsid wsp:val=&quot;008C4FB3&quot;/&gt;&lt;wsp:rsid wsp:val=&quot;0090306A&quot;/&gt;&lt;wsp:rsid wsp:val=&quot;009047DF&quot;/&gt;&lt;wsp:rsid wsp:val=&quot;009E61FF&quot;/&gt;&lt;wsp:rsid wsp:val=&quot;009F2018&quot;/&gt;&lt;wsp:rsid wsp:val=&quot;00A413CA&quot;/&gt;&lt;wsp:rsid wsp:val=&quot;00A72DA6&quot;/&gt;&lt;wsp:rsid wsp:val=&quot;00A7357F&quot;/&gt;&lt;wsp:rsid wsp:val=&quot;00B252F3&quot;/&gt;&lt;wsp:rsid wsp:val=&quot;00B34D71&quot;/&gt;&lt;wsp:rsid wsp:val=&quot;00BB72CA&quot;/&gt;&lt;wsp:rsid wsp:val=&quot;00C13A79&quot;/&gt;&lt;wsp:rsid wsp:val=&quot;00C3102E&quot;/&gt;&lt;wsp:rsid wsp:val=&quot;00C33255&quot;/&gt;&lt;wsp:rsid wsp:val=&quot;00C42AC3&quot;/&gt;&lt;wsp:rsid wsp:val=&quot;00C43A60&quot;/&gt;&lt;wsp:rsid wsp:val=&quot;00CC5521&quot;/&gt;&lt;wsp:rsid wsp:val=&quot;00CF4EC3&quot;/&gt;&lt;wsp:rsid wsp:val=&quot;00D33C9F&quot;/&gt;&lt;wsp:rsid wsp:val=&quot;00D356E2&quot;/&gt;&lt;wsp:rsid wsp:val=&quot;00D64057&quot;/&gt;&lt;wsp:rsid wsp:val=&quot;00D919A9&quot;/&gt;&lt;wsp:rsid wsp:val=&quot;00D972AD&quot;/&gt;&lt;wsp:rsid wsp:val=&quot;00DB3691&quot;/&gt;&lt;wsp:rsid wsp:val=&quot;00DC5A3B&quot;/&gt;&lt;wsp:rsid wsp:val=&quot;00DC797C&quot;/&gt;&lt;wsp:rsid wsp:val=&quot;00DF0FD4&quot;/&gt;&lt;wsp:rsid wsp:val=&quot;00E25EAF&quot;/&gt;&lt;wsp:rsid wsp:val=&quot;00E30087&quot;/&gt;&lt;wsp:rsid wsp:val=&quot;00ED5318&quot;/&gt;&lt;wsp:rsid wsp:val=&quot;00EF2DD5&quot;/&gt;&lt;wsp:rsid wsp:val=&quot;00EF5F56&quot;/&gt;&lt;wsp:rsid wsp:val=&quot;00F32A5B&quot;/&gt;&lt;wsp:rsid wsp:val=&quot;00F92B73&quot;/&gt;&lt;/wsp:rsids&gt;&lt;/w:docPr&gt;&lt;w:body&gt;&lt;wx:sect&gt;&lt;w:p wsp:rsidR=&quot;00000000&quot; wsp:rsidRPr=&quot;000F028A&quot; wsp:rsidRDefault=&quot;000F028A&quot; wsp:rsidP=&quot;000F028A&quot;&gt;&lt;m:oMathPara&gt;&lt;m:oMath&gt;&lt;m:sSub&gt;&lt;m:sSubPr&gt;&lt;m:ctrlPr&gt;&lt;w:rPr&gt;&lt;w:rFonts w:ascii=&quot;Cambria Math&quot; w:fareast=&quot;Calibri&quot; w:h-ansi=&quot;Cambria Math&quot; w:cs=&quot;Times New Roman&quot;/&gt;&lt;wx:font wx:val=&quot;Cambria Math&quot;/&gt;&lt;w:i/&gt;&lt;w:kern w:val=&quot;2&quot;/&gt;&lt;w:sz w:val=&quot;18&quot;/&gt;&lt;w:sz-cs w:val=&quot;18&quot;/&gt;&lt;w:lang w:fareast=&quot;EN-US&quot;/&gt;&lt;/w:rPr&gt;&lt;/m:ctrlPr&gt;&lt;/m:sSubPr&gt;&lt;m:e&gt;&lt;m:r&gt;&lt;w:rPr&gt;&lt;w:rFonts w:ascii=&quot;Cambria Math&quot; w:h-ansi=&quot;Cambria Math&quot;/&gt;&lt;wx:font wx:val=&quot;Cambria Math&quot;/&gt;&lt;w:i/&gt;&lt;w:sz w:val=&quot;18&quot;/&gt;&lt;w:sz-cs w:val=&quot;18&quot;/&gt;&lt;/w:rPr&gt;&lt;m:t&gt;x&lt;/m:t&gt;&lt;/m:r&gt;&lt;/m:e&gt;&lt;m:sub&gt;&lt;m:r&gt;&lt;w:rPr&gt;&lt;w:rFonts w:ascii=&quot;Cambria Math&quot; w:h-ansi=&quot;Cambria Math&quot;/&gt;&lt;wx:font wx:val=&quot;Cambria Math&quot;/&gt;&lt;w:i/&gt;&lt;w:sz w:val=&quot;18&quot;/&gt;&lt;w:sz-cs w:val=&quot;18&quot;/&gt;&lt;/w:rPr&gt;&lt;m:t&gt;n&lt;/m:t&gt;&lt;/m:r&gt;&lt;/m:sub&gt;&lt;/m:sSub&gt;&lt;m:r&gt;&lt;w:rPr&gt;&lt;w:rFonts w:ascii=&quot;Cambria Math&quot; w:h-ansi=&quot;Cambria Math&quot;/&gt;&lt;wx:font wx:val=&quot;Cambria Math&quot;/&gt;&lt;w:i/&gt;&lt;w:sz w:val=&quot;18&quot;/&gt;&lt;w:sz-cs w:val=&quot;18&quot;/&gt;&lt;/w:rPr&gt;&lt;m:t&gt;=&lt;/m:t&gt;&lt;/m:r&gt;&lt;m:func&gt;&lt;m:funcPr&gt;&lt;m:ctrlPr&gt;&lt;w:rPr&gt;&lt;w:rFonts w:ascii=&quot;Cambria Math&quot; w:fareast=&quot;Calibri&quot; w:h-ansi=&quot;Cambria Math&quot; w:cs=&quot;Times New Roman&quot;/&gt;&lt;wx:font wx:val=&quot;Cambria Math&quot;/&gt;&lt;w:i/&gt;&lt;w:kern w:val=&quot;2&quot;/&gt;&lt;w:sz w:val=&quot;18&quot;/&gt;&lt;w:sz-cs w:val=&quot;18&quot;/&gt;&lt;w:lang w:fareast=&quot;EN-US&quot;/&gt;&lt;/w:rPr&gt;&lt;/m:ctrlPr&gt;&lt;/m:funcPr&gt;&lt;m:fName&gt;&lt;m:r&gt;&lt;w:rPr&gt;&lt;w:rFonts w:ascii=&quot;Cambria Math&quot; w:h-ansi=&quot;Cambria Math&quot;/&gt;&lt;wx:font wx:val=&quot;Cambria Math&quot;/&gt;&lt;w:i/&gt;&lt;w:sz w:val=&quot;18&quot;/&gt;&lt;w:sz-cs w:val=&quot;18&quot;/&gt;&lt;/w:rPr&gt;&lt;m:t&gt;cos&lt;/m:t&gt;&lt;/m:r&gt;&lt;/m:fName&gt;&lt;m:e&gt;&lt;m:d&gt;&lt;m:dPr&gt;&lt;m:ctrlPr&gt;&lt;w:rPr&gt;&lt;w:rFonts w:ascii=&quot;Cambria Math&quot; w:fareast=&quot;Calibri&quot; w:h-ansi=&quot;Cambria Math&quot; w:cs=&quot;Times New Roman&quot;/&gt;&lt;wx:font wx:val=&quot;Cambria Math&quot;/&gt;&lt;w:i/&gt;&lt;w:kern w:val=&quot;2&quot;/&gt;&lt;w:sz w:val=&quot;18&quot;/&gt;&lt;w:sz-cs w:val=&quot;18&quot;/&gt;&lt;w:lang w:fareast=&quot;EN-US&quot;/&gt;&lt;/w:rPr&gt;&lt;/m:ctrlPr&gt;&lt;/m:dPr&gt;&lt;m:e&gt;&lt;m:f&gt;&lt;m:fPr&gt;&lt;m:ctrlPr&gt;&lt;w:rPr&gt;&lt;w:rFonts w:ascii=&quot;Cambria Math&quot; w:fareast=&quot;Calibri&quot; w:h-ansi=&quot;Cambria Math&quot; w:cs=&quot;Times New Roman&quot;/&gt;&lt;wx:font wx:val=&quot;Cambria Math&quot;/&gt;&lt;w:i/&gt;&lt;w:kern w:val=&quot;2&quot;/&gt;&lt;w:sz w:val=&quot;18&quot;/&gt;&lt;w:sz-cs w:val=&quot;18&quot;/&gt;&lt;w:lang w:fareast=&quot;EN-US&quot;/&gt;&lt;/w:rPr&gt;&lt;/m:ctrlPr&gt;&lt;/m:fPr&gt;&lt;m:num&gt;&lt;m:r&gt;&lt;w:rPr&gt;&lt;w:rFonts w:ascii=&quot;Cambria Math&quot; w:h-ansi=&quot;Cambria Math&quot;/&gt;&lt;wx:font wx:val=&quot;Cambria Math&quot;/&gt;&lt;w:i/&gt;&lt;w:sz w:val=&quot;18&quot;/&gt;&lt;w:sz-cs w:val=&quot;18&quot;/&gt;&lt;/w:rPr&gt;&lt;m:t&gt;2k+1&lt;/m:t&gt;&lt;/m:r&gt;&lt;/m:num&gt;&lt;m:den&gt;&lt;m:r&gt;&lt;w:rPr&gt;&lt;w:rFonts w:ascii=&quot;Cambria Math&quot; w:h-ansi=&quot;Cambria Math&quot;/&gt;&lt;wx:font wx:val=&quot;Cambria Math&quot;/&gt;&lt;w:i/&gt;&lt;w:sz w:val=&quot;18&quot;/&gt;&lt;w:sz-cs w:val=&quot;18&quot;/&gt;&lt;/w:rPr&gt;&lt;m:t&gt;2n+1&lt;/m:t&gt;&lt;/m:r&gt;&lt;/m:den&gt;&lt;/m:f&gt;&lt;m:r&gt;&lt;w:rPr&gt;&lt;w:rFonts w:ascii=&quot;Cambria Math&quot; w:h-ansi=&quot;Cambria Math&quot;/&gt;&lt;wx:font wx:val=&quot;Cambria Math&quot;/&gt;&lt;w:i/&gt;&lt;w:sz w:val=&quot;18&quot;/&gt;&lt;w:sz-cs w:val=&quot;18&quot;/&gt;&lt;/w:rPr&gt;&lt;m:t&gt;Ď€&lt;/m:t&gt;&lt;/m:r&gt;&lt;/m:e&gt;&lt;/m:d&gt;&lt;/m:e&gt;&lt;/m:func&gt;&lt;/m:oMath&gt;&lt;/m:oMathPara&gt;&lt;/w:p&gt;&lt;w:sectPr wsp:rsidR=&quot;00000000&quot; wsp:rsidRPr=&quot;000F028A&quot;&gt;&lt;w:pgSz w:w=&quot;12240&quot; w:h=&quot;15840&quot;/&gt;&lt;w:pgMar w:top=&quot;1417&quot; w:right=&quot;1417&quot; w:bottom=&quot;1417&quot; w:left=&quot;1417&quot; w:header=&quot;708&quot; w:footer=&quot;708&quot; w:gutter=&quot;0&quot;/&gt;&lt;w:cols w:space=&quot;708&quot;/&gt;&lt;/w:sectPr&gt;&lt;/wx:sect&gt;&lt;/w:body&gt;&lt;/w:wordDocument&gt;">
+          <v:shape id="_x0000_i1025" type="#_x0000_t75" style="width:78pt;height:21pt" equationxml="&lt;?xml version=&quot;1.0&quot; encoding=&quot;UTF-8&quot; standalone=&quot;yes&quot;?&gt;&#10;&lt;?mso-application progid=&quot;Word.Document&quot;?&gt;&#10;&lt;w:wordDocument xmlns:aml=&quot;http://schemas.microsoft.com/aml/2001/core&quot; xmlns:wpc=&quot;http://schemas.microsoft.com/office/word/2010/wordprocessingCanvas&quot; xmlns:cx=&quot;http://schemas.microsoft.com/office/drawing/2014/chartex&quot; xmlns:cx1=&quot;http://schemas.microsoft.com/office/drawing/2015/9/8/chartex&quot; xmlns:cx2=&quot;http://schemas.microsoft.com/office/drawing/2015/10/21/chartex&quot; xmlns:cx3=&quot;http://schemas.microsoft.com/office/drawing/2016/5/9/chartex&quot; xmlns:cx4=&quot;http://schemas.microsoft.com/office/drawing/2016/5/10/chartex&quot; xmlns:cx5=&quot;http://schemas.microsoft.com/office/drawing/2016/5/11/chartex&quot; xmlns:cx6=&quot;http://schemas.microsoft.com/office/drawing/2016/5/12/chartex&quot; xmlns:cx7=&quot;http://schemas.microsoft.com/office/drawing/2016/5/13/chartex&quot; xmlns:cx8=&quot;http://schemas.microsoft.com/office/drawing/2016/5/14/chartex&quot; xmlns:cr=&quot;http://schemas.microsoft.com/office/comments/2020/reactions&quot; xmlns:dt=&quot;uuid:C2F41010-65B3-11d1-A29F-00AA00C14882&quot; xmlns:mc=&quot;http://schemas.openxmlformats.org/markup-compatibility/2006&quot; xmlns:aink=&quot;http://schemas.microsoft.com/office/drawing/2016/ink&quot; xmlns:am3d=&quot;http://schemas.microsoft.com/office/drawing/2017/model3d&quot; xmlns:o=&quot;urn:schemas-microsoft-com:office:office&quot; xmlns:oel=&quot;http://schemas.microsoft.com/office/2019/extlst&quot; xmlns:m=&quot;http://schemas.openxmlformats.org/officeDocument/2006/math&quot; xmlns:v=&quot;urn:schemas-microsoft-com:vml&quot; xmlns:w10=&quot;urn:schemas-microsoft-com:office:word&quot; xmlns:w=&quot;http://schemas.microsoft.com/office/word/2003/wordml&quot; xmlns:w16du=&quot;http://schemas.microsoft.com/office/word/2023/wordml/word16du&quot; xmlns:wx=&quot;http://schemas.microsoft.com/office/word/2003/auxHint&quot; xmlns:wne=&quot;http://schemas.microsoft.com/office/word/2006/wordml&quot; xmlns:wsp=&quot;http://schemas.microsoft.com/office/word/2003/wordml/sp2&quot; xmlns:sl=&quot;http://schemas.microsoft.com/schemaLibrary/2003/core&quot; w:macrosPresent=&quot;no&quot; w:embeddedObjPresent=&quot;no&quot; w:ocxPresent=&quot;no&quot; xml:space=&quot;preserve&quot;&gt;&lt;w:ignoreSubtree w:val=&quot;http://schemas.microsoft.com/office/word/2003/wordml/sp2&quot;/&gt;&lt;o:DocumentProperties&gt;&lt;o:Version&gt;16&lt;/o:Version&gt;&lt;/o:DocumentProperties&gt;&lt;w:docPr&gt;&lt;w:view w:val=&quot;print&quot;/&gt;&lt;w:zoom w:percent=&quot;100&quot;/&gt;&lt;w:displayBackgroundShape/&gt;&lt;w:stylePaneFormatFilter w:val=&quot;0000&quot;/&gt;&lt;w:defaultTabStop w:val=&quot;709&quot;/&gt;&lt;w:defaultTableStyle w:sti=&quot;0&quot; w:val=&quot;Normalny&quot;/&gt;&lt;w:drawingGridHorizontalSpacing w:val=&quot;0&quot;/&gt;&lt;w:drawingGridVerticalSpacing w:val=&quot;0&quot;/&gt;&lt;w:displayHorizontalDrawingGridEvery w:val=&quot;0&quot;/&gt;&lt;w:displayVerticalDrawingGridEvery w:val=&quot;0&quot;/&gt;&lt;w:useMarginsForDrawingGridOrigin/&gt;&lt;w:drawingGridHorizontalOrigin w:val=&quot;0&quot;/&gt;&lt;w:drawingGridVerticalOrigin w:val=&quot;0&quot;/&gt;&lt;w:characterSpacingControl w:val=&quot;DontCompress&quot;/&gt;&lt;w:strictFirstAndLastChars/&gt;&lt;w:optimizeForBrowser/&gt;&lt;w:allowPNG/&gt;&lt;w:validateAgainstSchema/&gt;&lt;w:saveInvalidXML w:val=&quot;off&quot;/&gt;&lt;w:ignoreMixedContent w:val=&quot;off&quot;/&gt;&lt;w:alwaysShowPlaceholderText w:val=&quot;off&quot;/&gt;&lt;w:compat&gt;&lt;w:spaceForUL/&gt;&lt;w:balanceSingleByteDoubleByteWidth/&gt;&lt;w:doNotLeaveBackslashAlone/&gt;&lt;w:ulTrailSpace/&gt;&lt;w:adjustLineHeightInTable/&gt;&lt;w:doNotUseHTMLParagraphAutoSpacing/&gt;&lt;w:breakWrappedTables/&gt;&lt;w:snapToGridInCell/&gt;&lt;w:wrapTextWithPunct/&gt;&lt;w:useAsianBreakRules/&gt;&lt;w:useWord2002TableStyleRules/&gt;&lt;/w:compat&gt;&lt;wsp:rsids&gt;&lt;wsp:rsidRoot wsp:val=&quot;00EF5F56&quot;/&gt;&lt;wsp:rsid wsp:val=&quot;00007D2B&quot;/&gt;&lt;wsp:rsid wsp:val=&quot;000A7CF0&quot;/&gt;&lt;wsp:rsid wsp:val=&quot;000D0E68&quot;/&gt;&lt;wsp:rsid wsp:val=&quot;000F0044&quot;/&gt;&lt;wsp:rsid wsp:val=&quot;000F028A&quot;/&gt;&lt;wsp:rsid wsp:val=&quot;000F651B&quot;/&gt;&lt;wsp:rsid wsp:val=&quot;00127AE1&quot;/&gt;&lt;wsp:rsid wsp:val=&quot;00163678&quot;/&gt;&lt;wsp:rsid wsp:val=&quot;0017367E&quot;/&gt;&lt;wsp:rsid wsp:val=&quot;00192D60&quot;/&gt;&lt;wsp:rsid wsp:val=&quot;001C092B&quot;/&gt;&lt;wsp:rsid wsp:val=&quot;001E2B94&quot;/&gt;&lt;wsp:rsid wsp:val=&quot;001F435D&quot;/&gt;&lt;wsp:rsid wsp:val=&quot;00262891&quot;/&gt;&lt;wsp:rsid wsp:val=&quot;002637D0&quot;/&gt;&lt;wsp:rsid wsp:val=&quot;00287CD1&quot;/&gt;&lt;wsp:rsid wsp:val=&quot;002C0A80&quot;/&gt;&lt;wsp:rsid wsp:val=&quot;002E3157&quot;/&gt;&lt;wsp:rsid wsp:val=&quot;00311CDE&quot;/&gt;&lt;wsp:rsid wsp:val=&quot;00335D10&quot;/&gt;&lt;wsp:rsid wsp:val=&quot;00342C10&quot;/&gt;&lt;wsp:rsid wsp:val=&quot;0037235A&quot;/&gt;&lt;wsp:rsid wsp:val=&quot;003A3835&quot;/&gt;&lt;wsp:rsid wsp:val=&quot;003B0E05&quot;/&gt;&lt;wsp:rsid wsp:val=&quot;00450700&quot;/&gt;&lt;wsp:rsid wsp:val=&quot;004D7C8C&quot;/&gt;&lt;wsp:rsid wsp:val=&quot;00591661&quot;/&gt;&lt;wsp:rsid wsp:val=&quot;005F3E72&quot;/&gt;&lt;wsp:rsid wsp:val=&quot;0061066F&quot;/&gt;&lt;wsp:rsid wsp:val=&quot;00626445&quot;/&gt;&lt;wsp:rsid wsp:val=&quot;00641D83&quot;/&gt;&lt;wsp:rsid wsp:val=&quot;00650280&quot;/&gt;&lt;wsp:rsid wsp:val=&quot;00663496&quot;/&gt;&lt;wsp:rsid wsp:val=&quot;00672D17&quot;/&gt;&lt;wsp:rsid wsp:val=&quot;006758D6&quot;/&gt;&lt;wsp:rsid wsp:val=&quot;00682018&quot;/&gt;&lt;wsp:rsid wsp:val=&quot;006973C7&quot;/&gt;&lt;wsp:rsid wsp:val=&quot;00700163&quot;/&gt;&lt;wsp:rsid wsp:val=&quot;00714167&quot;/&gt;&lt;wsp:rsid wsp:val=&quot;00743068&quot;/&gt;&lt;wsp:rsid wsp:val=&quot;0076618F&quot;/&gt;&lt;wsp:rsid wsp:val=&quot;007E6374&quot;/&gt;&lt;wsp:rsid wsp:val=&quot;008067DD&quot;/&gt;&lt;wsp:rsid wsp:val=&quot;008273F0&quot;/&gt;&lt;wsp:rsid wsp:val=&quot;00833B44&quot;/&gt;&lt;wsp:rsid wsp:val=&quot;008632BC&quot;/&gt;&lt;wsp:rsid wsp:val=&quot;008708A1&quot;/&gt;&lt;wsp:rsid wsp:val=&quot;0089302C&quot;/&gt;&lt;wsp:rsid wsp:val=&quot;008C4FB3&quot;/&gt;&lt;wsp:rsid wsp:val=&quot;0090306A&quot;/&gt;&lt;wsp:rsid wsp:val=&quot;009047DF&quot;/&gt;&lt;wsp:rsid wsp:val=&quot;009E61FF&quot;/&gt;&lt;wsp:rsid wsp:val=&quot;009F2018&quot;/&gt;&lt;wsp:rsid wsp:val=&quot;00A413CA&quot;/&gt;&lt;wsp:rsid wsp:val=&quot;00A72DA6&quot;/&gt;&lt;wsp:rsid wsp:val=&quot;00A7357F&quot;/&gt;&lt;wsp:rsid wsp:val=&quot;00B252F3&quot;/&gt;&lt;wsp:rsid wsp:val=&quot;00B34D71&quot;/&gt;&lt;wsp:rsid wsp:val=&quot;00BB72CA&quot;/&gt;&lt;wsp:rsid wsp:val=&quot;00C13A79&quot;/&gt;&lt;wsp:rsid wsp:val=&quot;00C3102E&quot;/&gt;&lt;wsp:rsid wsp:val=&quot;00C33255&quot;/&gt;&lt;wsp:rsid wsp:val=&quot;00C42AC3&quot;/&gt;&lt;wsp:rsid wsp:val=&quot;00C43A60&quot;/&gt;&lt;wsp:rsid wsp:val=&quot;00CC5521&quot;/&gt;&lt;wsp:rsid wsp:val=&quot;00CF4EC3&quot;/&gt;&lt;wsp:rsid wsp:val=&quot;00D33C9F&quot;/&gt;&lt;wsp:rsid wsp:val=&quot;00D356E2&quot;/&gt;&lt;wsp:rsid wsp:val=&quot;00D64057&quot;/&gt;&lt;wsp:rsid wsp:val=&quot;00D919A9&quot;/&gt;&lt;wsp:rsid wsp:val=&quot;00D972AD&quot;/&gt;&lt;wsp:rsid wsp:val=&quot;00DB3691&quot;/&gt;&lt;wsp:rsid wsp:val=&quot;00DC5A3B&quot;/&gt;&lt;wsp:rsid wsp:val=&quot;00DC797C&quot;/&gt;&lt;wsp:rsid wsp:val=&quot;00DF0FD4&quot;/&gt;&lt;wsp:rsid wsp:val=&quot;00E25EAF&quot;/&gt;&lt;wsp:rsid wsp:val=&quot;00E30087&quot;/&gt;&lt;wsp:rsid wsp:val=&quot;00ED5318&quot;/&gt;&lt;wsp:rsid wsp:val=&quot;00EF2DD5&quot;/&gt;&lt;wsp:rsid wsp:val=&quot;00EF5F56&quot;/&gt;&lt;wsp:rsid wsp:val=&quot;00F32A5B&quot;/&gt;&lt;wsp:rsid wsp:val=&quot;00F92B73&quot;/&gt;&lt;/wsp:rsids&gt;&lt;/w:docPr&gt;&lt;w:body&gt;&lt;wx:sect&gt;&lt;w:p wsp:rsidR=&quot;00000000&quot; wsp:rsidRPr=&quot;000F028A&quot; wsp:rsidRDefault=&quot;000F028A&quot; wsp:rsidP=&quot;000F028A&quot;&gt;&lt;m:oMathPara&gt;&lt;m:oMath&gt;&lt;m:sSub&gt;&lt;m:sSubPr&gt;&lt;m:ctrlPr&gt;&lt;w:rPr&gt;&lt;w:rFonts w:ascii=&quot;Cambria Math&quot; w:fareast=&quot;Calibri&quot; w:h-ansi=&quot;Cambria Math&quot; w:cs=&quot;Times New Roman&quot;/&gt;&lt;wx:font wx:val=&quot;Cambria Math&quot;/&gt;&lt;w:i/&gt;&lt;w:kern w:val=&quot;2&quot;/&gt;&lt;w:sz w:val=&quot;18&quot;/&gt;&lt;w:sz-cs w:val=&quot;18&quot;/&gt;&lt;w:lang w:fareast=&quot;EN-US&quot;/&gt;&lt;/w:rPr&gt;&lt;/m:ctrlPr&gt;&lt;/m:sSubPr&gt;&lt;m:e&gt;&lt;m:r&gt;&lt;w:rPr&gt;&lt;w:rFonts w:ascii=&quot;Cambria Math&quot; w:h-ansi=&quot;Cambria Math&quot;/&gt;&lt;wx:font wx:val=&quot;Cambria Math&quot;/&gt;&lt;w:i/&gt;&lt;w:sz w:val=&quot;18&quot;/&gt;&lt;w:sz-cs w:val=&quot;18&quot;/&gt;&lt;/w:rPr&gt;&lt;m:t&gt;x&lt;/m:t&gt;&lt;/m:r&gt;&lt;/m:e&gt;&lt;m:sub&gt;&lt;m:r&gt;&lt;w:rPr&gt;&lt;w:rFonts w:ascii=&quot;Cambria Math&quot; w:h-ansi=&quot;Cambria Math&quot;/&gt;&lt;wx:font wx:val=&quot;Cambria Math&quot;/&gt;&lt;w:i/&gt;&lt;w:sz w:val=&quot;18&quot;/&gt;&lt;w:sz-cs w:val=&quot;18&quot;/&gt;&lt;/w:rPr&gt;&lt;m:t&gt;n&lt;/m:t&gt;&lt;/m:r&gt;&lt;/m:sub&gt;&lt;/m:sSub&gt;&lt;m:r&gt;&lt;w:rPr&gt;&lt;w:rFonts w:ascii=&quot;Cambria Math&quot; w:h-ansi=&quot;Cambria Math&quot;/&gt;&lt;wx:font wx:val=&quot;Cambria Math&quot;/&gt;&lt;w:i/&gt;&lt;w:sz w:val=&quot;18&quot;/&gt;&lt;w:sz-cs w:val=&quot;18&quot;/&gt;&lt;/w:rPr&gt;&lt;m:t&gt;=&lt;/m:t&gt;&lt;/m:r&gt;&lt;m:func&gt;&lt;m:funcPr&gt;&lt;m:ctrlPr&gt;&lt;w:rPr&gt;&lt;w:rFonts w:ascii=&quot;Cambria Math&quot; w:fareast=&quot;Calibri&quot; w:h-ansi=&quot;Cambria Math&quot; w:cs=&quot;Times New Roman&quot;/&gt;&lt;wx:font wx:val=&quot;Cambria Math&quot;/&gt;&lt;w:i/&gt;&lt;w:kern w:val=&quot;2&quot;/&gt;&lt;w:sz w:val=&quot;18&quot;/&gt;&lt;w:sz-cs w:val=&quot;18&quot;/&gt;&lt;w:lang w:fareast=&quot;EN-US&quot;/&gt;&lt;/w:rPr&gt;&lt;/m:ctrlPr&gt;&lt;/m:funcPr&gt;&lt;m:fName&gt;&lt;m:r&gt;&lt;w:rPr&gt;&lt;w:rFonts w:ascii=&quot;Cambria Math&quot; w:h-ansi=&quot;Cambria Math&quot;/&gt;&lt;wx:font wx:val=&quot;Cambria Math&quot;/&gt;&lt;w:i/&gt;&lt;w:sz w:val=&quot;18&quot;/&gt;&lt;w:sz-cs w:val=&quot;18&quot;/&gt;&lt;/w:rPr&gt;&lt;m:t&gt;cos&lt;/m:t&gt;&lt;/m:r&gt;&lt;/m:fName&gt;&lt;m:e&gt;&lt;m:d&gt;&lt;m:dPr&gt;&lt;m:ctrlPr&gt;&lt;w:rPr&gt;&lt;w:rFonts w:ascii=&quot;Cambria Math&quot; w:fareast=&quot;Calibri&quot; w:h-ansi=&quot;Cambria Math&quot; w:cs=&quot;Times New Roman&quot;/&gt;&lt;wx:font wx:val=&quot;Cambria Math&quot;/&gt;&lt;w:i/&gt;&lt;w:kern w:val=&quot;2&quot;/&gt;&lt;w:sz w:val=&quot;18&quot;/&gt;&lt;w:sz-cs w:val=&quot;18&quot;/&gt;&lt;w:lang w:fareast=&quot;EN-US&quot;/&gt;&lt;/w:rPr&gt;&lt;/m:ctrlPr&gt;&lt;/m:dPr&gt;&lt;m:e&gt;&lt;m:f&gt;&lt;m:fPr&gt;&lt;m:ctrlPr&gt;&lt;w:rPr&gt;&lt;w:rFonts w:ascii=&quot;Cambria Math&quot; w:fareast=&quot;Calibri&quot; w:h-ansi=&quot;Cambria Math&quot; w:cs=&quot;Times New Roman&quot;/&gt;&lt;wx:font wx:val=&quot;Cambria Math&quot;/&gt;&lt;w:i/&gt;&lt;w:kern w:val=&quot;2&quot;/&gt;&lt;w:sz w:val=&quot;18&quot;/&gt;&lt;w:sz-cs w:val=&quot;18&quot;/&gt;&lt;w:lang w:fareast=&quot;EN-US&quot;/&gt;&lt;/w:rPr&gt;&lt;/m:ctrlPr&gt;&lt;/m:fPr&gt;&lt;m:num&gt;&lt;m:r&gt;&lt;w:rPr&gt;&lt;w:rFonts w:ascii=&quot;Cambria Math&quot; w:h-ansi=&quot;Cambria Math&quot;/&gt;&lt;wx:font wx:val=&quot;Cambria Math&quot;/&gt;&lt;w:i/&gt;&lt;w:sz w:val=&quot;18&quot;/&gt;&lt;w:sz-cs w:val=&quot;18&quot;/&gt;&lt;/w:rPr&gt;&lt;m:t&gt;2k+1&lt;/m:t&gt;&lt;/m:r&gt;&lt;/m:num&gt;&lt;m:den&gt;&lt;m:r&gt;&lt;w:rPr&gt;&lt;w:rFonts w:ascii=&quot;Cambria Math&quot; w:h-ansi=&quot;Cambria Math&quot;/&gt;&lt;wx:font wx:val=&quot;Cambria Math&quot;/&gt;&lt;w:i/&gt;&lt;w:sz w:val=&quot;18&quot;/&gt;&lt;w:sz-cs w:val=&quot;18&quot;/&gt;&lt;/w:rPr&gt;&lt;m:t&gt;2n+1&lt;/m:t&gt;&lt;/m:r&gt;&lt;/m:den&gt;&lt;/m:f&gt;&lt;m:r&gt;&lt;w:rPr&gt;&lt;w:rFonts w:ascii=&quot;Cambria Math&quot; w:h-ansi=&quot;Cambria Math&quot;/&gt;&lt;wx:font wx:val=&quot;Cambria Math&quot;/&gt;&lt;w:i/&gt;&lt;w:sz w:val=&quot;18&quot;/&gt;&lt;w:sz-cs w:val=&quot;18&quot;/&gt;&lt;/w:rPr&gt;&lt;m:t&gt;Ď€&lt;/m:t&gt;&lt;/m:r&gt;&lt;/m:e&gt;&lt;/m:d&gt;&lt;/m:e&gt;&lt;/m:func&gt;&lt;/m:oMath&gt;&lt;/m:oMathPara&gt;&lt;/w:p&gt;&lt;w:sectPr wsp:rsidR=&quot;00000000&quot; wsp:rsidRPr=&quot;000F028A&quot;&gt;&lt;w:pgSz w:w=&quot;12240&quot; w:h=&quot;15840&quot;/&gt;&lt;w:pgMar w:top=&quot;1417&quot; w:right=&quot;1417&quot; w:bottom=&quot;1417&quot; w:left=&quot;1417&quot; w:header=&quot;708&quot; w:footer=&quot;708&quot; w:gutter=&quot;0&quot;/&gt;&lt;w:cols w:space=&quot;708&quot;/&gt;&lt;/w:sectPr&gt;&lt;/wx:sect&gt;&lt;/w:body&gt;&lt;/w:wordDocument&gt;">
             <v:imagedata r:id="rId5" o:title="" chromakey="white"/>
           </v:shape>
         </w:pict>
@@ -907,6 +907,7 @@
     </w:p>
     <w:p>
       <w:pPr>
+        <w:ind w:firstLine="709"/>
         <w:rPr>
           <w:rFonts w:ascii="Calibri Light" w:hAnsi="Calibri Light" w:cs="Calibri Light"/>
           <w:sz w:val="22"/>
@@ -937,7 +938,15 @@
           <w:sz w:val="22"/>
           <w:szCs w:val="22"/>
         </w:rPr>
-        <w:t xml:space="preserve">], należy przeprowadzić podstawnie: </w:t>
+        <w:t>]</w:t>
+      </w:r>
+      <w:r>
+        <w:rPr>
+          <w:rFonts w:ascii="Calibri Light" w:hAnsi="Calibri Light" w:cs="Calibri Light"/>
+          <w:sz w:val="22"/>
+          <w:szCs w:val="22"/>
+        </w:rPr>
+        <w:t>.</w:t>
       </w:r>
     </w:p>
     <w:p>
@@ -954,97 +963,1809 @@
           <w:sz w:val="22"/>
           <w:szCs w:val="22"/>
         </w:rPr>
-        <w:tab/>
-      </w:r>
-      <w:r>
-        <w:rPr>
-          <w:rFonts w:ascii="Calibri Light" w:hAnsi="Calibri Light" w:cs="Calibri Light"/>
-          <w:sz w:val="22"/>
-          <w:szCs w:val="22"/>
-        </w:rPr>
-        <w:tab/>
-      </w:r>
-      <w:r>
-        <w:rPr>
-          <w:rFonts w:ascii="Calibri Light" w:hAnsi="Calibri Light" w:cs="Calibri Light"/>
-          <w:sz w:val="22"/>
-          <w:szCs w:val="22"/>
-        </w:rPr>
-        <w:tab/>
-      </w:r>
-      <w:r>
-        <w:rPr>
-          <w:rFonts w:ascii="Calibri Light" w:hAnsi="Calibri Light" w:cs="Calibri Light"/>
-          <w:sz w:val="22"/>
-          <w:szCs w:val="22"/>
-        </w:rPr>
-        <w:tab/>
+        <w:t xml:space="preserve">       4.    Sortujemy węzły Czebyszewa i odpowiadające im wartości.</w:t>
       </w:r>
     </w:p>
     <w:p>
       <w:pPr>
-        <w:ind w:left="2127"/>
-        <w:jc w:val="both"/>
-        <w:rPr>
-          <w:rFonts w:ascii="Calibri Light" w:eastAsia="Courier10 BT" w:hAnsi="Calibri Light" w:cs="Calibri Light"/>
+        <w:rPr>
+          <w:rFonts w:ascii="Calibri Light" w:hAnsi="Calibri Light" w:cs="Calibri Light"/>
+          <w:sz w:val="22"/>
+          <w:szCs w:val="22"/>
+        </w:rPr>
+      </w:pPr>
+      <w:r>
+        <w:rPr>
+          <w:rFonts w:ascii="Calibri Light" w:hAnsi="Calibri Light" w:cs="Calibri Light"/>
+          <w:sz w:val="22"/>
+          <w:szCs w:val="22"/>
+        </w:rPr>
+        <w:t xml:space="preserve">       5.    Tworzymy tabelę różnic dzielonych, czyli obliczamy wartości f[x</w:t>
+      </w:r>
+      <w:r>
+        <w:rPr>
+          <w:rFonts w:ascii="Calibri Light" w:hAnsi="Calibri Light" w:cs="Calibri Light"/>
+          <w:sz w:val="22"/>
+          <w:szCs w:val="22"/>
+          <w:vertAlign w:val="subscript"/>
+        </w:rPr>
+        <w:t>0</w:t>
+      </w:r>
+      <w:r>
+        <w:rPr>
+          <w:rFonts w:ascii="Calibri Light" w:hAnsi="Calibri Light" w:cs="Calibri Light"/>
+          <w:sz w:val="22"/>
+          <w:szCs w:val="22"/>
+        </w:rPr>
+        <w:t>,…</w:t>
+      </w:r>
+      <w:proofErr w:type="spellStart"/>
+      <w:r>
+        <w:rPr>
+          <w:rFonts w:ascii="Calibri Light" w:hAnsi="Calibri Light" w:cs="Calibri Light"/>
+          <w:sz w:val="22"/>
+          <w:szCs w:val="22"/>
+        </w:rPr>
+        <w:t>x</w:t>
+      </w:r>
+      <w:r>
+        <w:rPr>
+          <w:rFonts w:ascii="Calibri Light" w:hAnsi="Calibri Light" w:cs="Calibri Light"/>
+          <w:sz w:val="22"/>
+          <w:szCs w:val="22"/>
+          <w:vertAlign w:val="subscript"/>
+        </w:rPr>
+        <w:t>k</w:t>
+      </w:r>
+      <w:proofErr w:type="spellEnd"/>
+      <w:r>
+        <w:rPr>
+          <w:rFonts w:ascii="Calibri Light" w:hAnsi="Calibri Light" w:cs="Calibri Light"/>
+          <w:sz w:val="22"/>
+          <w:szCs w:val="22"/>
+          <w:vertAlign w:val="subscript"/>
+        </w:rPr>
+        <w:t xml:space="preserve"> </w:t>
+      </w:r>
+      <w:r>
+        <w:rPr>
+          <w:rFonts w:ascii="Calibri Light" w:hAnsi="Calibri Light" w:cs="Calibri Light"/>
+          <w:sz w:val="22"/>
+          <w:szCs w:val="22"/>
+        </w:rPr>
+        <w:t>] dla k =0,1, … n-1.</w:t>
+      </w:r>
+    </w:p>
+    <w:p>
+      <w:pPr>
+        <w:rPr>
+          <w:rFonts w:ascii="Calibri Light" w:hAnsi="Calibri Light" w:cs="Calibri Light"/>
+          <w:sz w:val="22"/>
+          <w:szCs w:val="22"/>
+        </w:rPr>
+      </w:pPr>
+      <w:r>
+        <w:rPr>
+          <w:rFonts w:ascii="Calibri Light" w:hAnsi="Calibri Light" w:cs="Calibri Light"/>
+          <w:sz w:val="22"/>
+          <w:szCs w:val="22"/>
+        </w:rPr>
+        <w:t xml:space="preserve">       6.    Wyznaczamy wielomian interpolacyjny w postaci ilorazu różnicowego:</w:t>
+      </w:r>
+    </w:p>
+    <w:p>
+      <w:pPr>
+        <w:rPr>
+          <w:rFonts w:ascii="Calibri Light" w:hAnsi="Calibri Light" w:cs="Calibri Light"/>
+          <w:sz w:val="22"/>
+          <w:szCs w:val="22"/>
+        </w:rPr>
+      </w:pPr>
+      <w:r>
+        <w:rPr>
+          <w:rFonts w:ascii="Calibri Light" w:hAnsi="Calibri Light" w:cs="Calibri Light"/>
+          <w:sz w:val="22"/>
+          <w:szCs w:val="22"/>
+        </w:rPr>
+        <w:tab/>
+      </w:r>
+      <w:r>
+        <w:rPr>
+          <w:rFonts w:ascii="Calibri Light" w:hAnsi="Calibri Light" w:cs="Calibri Light"/>
+          <w:sz w:val="22"/>
+          <w:szCs w:val="22"/>
+        </w:rPr>
+        <w:tab/>
+      </w:r>
+      <w:r>
+        <w:rPr>
+          <w:rFonts w:ascii="Calibri Light" w:hAnsi="Calibri Light" w:cs="Calibri Light"/>
+          <w:sz w:val="22"/>
+          <w:szCs w:val="22"/>
+        </w:rPr>
+        <w:tab/>
+      </w:r>
+      <w:r>
+        <w:rPr>
+          <w:rFonts w:ascii="Calibri Light" w:hAnsi="Calibri Light" w:cs="Calibri Light"/>
+          <w:sz w:val="22"/>
+          <w:szCs w:val="22"/>
+        </w:rPr>
+        <w:tab/>
+      </w:r>
+    </w:p>
+    <w:p>
+      <w:pPr>
+        <w:rPr>
+          <w:rFonts w:ascii="Calibri Light" w:hAnsi="Calibri Light" w:cs="Calibri Light"/>
+          <w:sz w:val="22"/>
+          <w:szCs w:val="22"/>
+          <w:lang w:val="en-GB"/>
+        </w:rPr>
+      </w:pPr>
+      <w:r>
+        <w:rPr>
+          <w:rFonts w:ascii="Calibri Light" w:hAnsi="Calibri Light" w:cs="Calibri Light"/>
+          <w:sz w:val="22"/>
+          <w:szCs w:val="22"/>
+        </w:rPr>
+        <w:tab/>
+      </w:r>
+      <w:r>
+        <w:rPr>
+          <w:rFonts w:ascii="Calibri Light" w:hAnsi="Calibri Light" w:cs="Calibri Light"/>
+          <w:sz w:val="22"/>
+          <w:szCs w:val="22"/>
+        </w:rPr>
+        <w:tab/>
+      </w:r>
+      <w:r>
+        <w:rPr>
+          <w:rFonts w:ascii="Calibri Light" w:hAnsi="Calibri Light" w:cs="Calibri Light"/>
+          <w:sz w:val="22"/>
+          <w:szCs w:val="22"/>
+        </w:rPr>
+        <w:tab/>
+      </w:r>
+      <w:r>
+        <w:rPr>
+          <w:rFonts w:ascii="Calibri Light" w:hAnsi="Calibri Light" w:cs="Calibri Light"/>
+          <w:sz w:val="22"/>
+          <w:szCs w:val="22"/>
+          <w:lang w:val="en-GB"/>
+        </w:rPr>
+        <w:t>p(x) = f[x</w:t>
+      </w:r>
+      <w:r>
+        <w:rPr>
+          <w:rFonts w:ascii="Calibri Light" w:hAnsi="Calibri Light" w:cs="Calibri Light"/>
+          <w:sz w:val="22"/>
+          <w:szCs w:val="22"/>
+          <w:vertAlign w:val="subscript"/>
+          <w:lang w:val="en-GB"/>
+        </w:rPr>
+        <w:t>0</w:t>
+      </w:r>
+      <w:r>
+        <w:rPr>
+          <w:rFonts w:ascii="Calibri Light" w:hAnsi="Calibri Light" w:cs="Calibri Light"/>
+          <w:sz w:val="22"/>
+          <w:szCs w:val="22"/>
+          <w:lang w:val="en-GB"/>
+        </w:rPr>
+        <w:t>] + f[x</w:t>
+      </w:r>
+      <w:r>
+        <w:rPr>
+          <w:rFonts w:ascii="Calibri Light" w:hAnsi="Calibri Light" w:cs="Calibri Light"/>
+          <w:sz w:val="22"/>
+          <w:szCs w:val="22"/>
+          <w:vertAlign w:val="subscript"/>
+          <w:lang w:val="en-GB"/>
+        </w:rPr>
+        <w:t>0</w:t>
+      </w:r>
+      <w:r>
+        <w:rPr>
+          <w:rFonts w:ascii="Calibri Light" w:hAnsi="Calibri Light" w:cs="Calibri Light"/>
+          <w:sz w:val="22"/>
+          <w:szCs w:val="22"/>
+          <w:lang w:val="en-GB"/>
+        </w:rPr>
+        <w:t>,x</w:t>
+      </w:r>
+      <w:r>
+        <w:rPr>
+          <w:rFonts w:ascii="Calibri Light" w:hAnsi="Calibri Light" w:cs="Calibri Light"/>
+          <w:sz w:val="22"/>
+          <w:szCs w:val="22"/>
+          <w:vertAlign w:val="subscript"/>
+          <w:lang w:val="en-GB"/>
+        </w:rPr>
+        <w:t>1</w:t>
+      </w:r>
+      <w:r>
+        <w:rPr>
+          <w:rFonts w:ascii="Calibri Light" w:hAnsi="Calibri Light" w:cs="Calibri Light"/>
+          <w:sz w:val="22"/>
+          <w:szCs w:val="22"/>
+          <w:lang w:val="en-GB"/>
+        </w:rPr>
+        <w:t>] + f[x</w:t>
+      </w:r>
+      <w:r>
+        <w:rPr>
+          <w:rFonts w:ascii="Calibri Light" w:hAnsi="Calibri Light" w:cs="Calibri Light"/>
+          <w:sz w:val="22"/>
+          <w:szCs w:val="22"/>
+          <w:vertAlign w:val="subscript"/>
+          <w:lang w:val="en-GB"/>
+        </w:rPr>
+        <w:t>0</w:t>
+      </w:r>
+      <w:r>
+        <w:rPr>
+          <w:rFonts w:ascii="Calibri Light" w:hAnsi="Calibri Light" w:cs="Calibri Light"/>
+          <w:sz w:val="22"/>
+          <w:szCs w:val="22"/>
+          <w:lang w:val="en-GB"/>
+        </w:rPr>
+        <w:t>,x</w:t>
+      </w:r>
+      <w:r>
+        <w:rPr>
+          <w:rFonts w:ascii="Calibri Light" w:hAnsi="Calibri Light" w:cs="Calibri Light"/>
+          <w:sz w:val="22"/>
+          <w:szCs w:val="22"/>
+          <w:vertAlign w:val="subscript"/>
+          <w:lang w:val="en-GB"/>
+        </w:rPr>
+        <w:t>1</w:t>
+      </w:r>
+      <w:r>
+        <w:rPr>
+          <w:rFonts w:ascii="Calibri Light" w:hAnsi="Calibri Light" w:cs="Calibri Light"/>
+          <w:sz w:val="22"/>
+          <w:szCs w:val="22"/>
+          <w:lang w:val="en-GB"/>
+        </w:rPr>
+        <w:t>,x</w:t>
+      </w:r>
+      <w:r>
+        <w:rPr>
+          <w:rFonts w:ascii="Calibri Light" w:hAnsi="Calibri Light" w:cs="Calibri Light"/>
+          <w:sz w:val="22"/>
+          <w:szCs w:val="22"/>
+          <w:vertAlign w:val="subscript"/>
+          <w:lang w:val="en-GB"/>
+        </w:rPr>
+        <w:t>2</w:t>
+      </w:r>
+      <w:r>
+        <w:rPr>
+          <w:rFonts w:ascii="Calibri Light" w:hAnsi="Calibri Light" w:cs="Calibri Light"/>
+          <w:sz w:val="22"/>
+          <w:szCs w:val="22"/>
+          <w:lang w:val="en-GB"/>
+        </w:rPr>
+        <w:t>](x-x</w:t>
+      </w:r>
+      <w:r>
+        <w:rPr>
+          <w:rFonts w:ascii="Calibri Light" w:hAnsi="Calibri Light" w:cs="Calibri Light"/>
+          <w:sz w:val="22"/>
+          <w:szCs w:val="22"/>
+          <w:vertAlign w:val="subscript"/>
+          <w:lang w:val="en-GB"/>
+        </w:rPr>
+        <w:t>1</w:t>
+      </w:r>
+      <w:r>
+        <w:rPr>
+          <w:rFonts w:ascii="Calibri Light" w:hAnsi="Calibri Light" w:cs="Calibri Light"/>
+          <w:sz w:val="22"/>
+          <w:szCs w:val="22"/>
+          <w:lang w:val="en-GB"/>
+        </w:rPr>
+        <w:t>) + … + f</w:t>
+      </w:r>
+      <w:r>
+        <w:rPr>
+          <w:rFonts w:ascii="Calibri Light" w:hAnsi="Calibri Light" w:cs="Calibri Light"/>
+          <w:sz w:val="22"/>
+          <w:szCs w:val="22"/>
+          <w:lang w:val="en-GB"/>
+        </w:rPr>
+        <w:t>[x</w:t>
+      </w:r>
+      <w:r>
+        <w:rPr>
+          <w:rFonts w:ascii="Calibri Light" w:hAnsi="Calibri Light" w:cs="Calibri Light"/>
+          <w:sz w:val="22"/>
+          <w:szCs w:val="22"/>
+          <w:vertAlign w:val="subscript"/>
+          <w:lang w:val="en-GB"/>
+        </w:rPr>
+        <w:t>0</w:t>
+      </w:r>
+      <w:r>
+        <w:rPr>
+          <w:rFonts w:ascii="Calibri Light" w:hAnsi="Calibri Light" w:cs="Calibri Light"/>
+          <w:sz w:val="22"/>
+          <w:szCs w:val="22"/>
+          <w:lang w:val="en-GB"/>
+        </w:rPr>
+        <w:t>,x</w:t>
+      </w:r>
+      <w:r>
+        <w:rPr>
+          <w:rFonts w:ascii="Calibri Light" w:hAnsi="Calibri Light" w:cs="Calibri Light"/>
+          <w:sz w:val="22"/>
+          <w:szCs w:val="22"/>
+          <w:vertAlign w:val="subscript"/>
+          <w:lang w:val="en-GB"/>
+        </w:rPr>
+        <w:t>1</w:t>
+      </w:r>
+      <w:r>
+        <w:rPr>
+          <w:rFonts w:ascii="Calibri Light" w:hAnsi="Calibri Light" w:cs="Calibri Light"/>
+          <w:sz w:val="22"/>
+          <w:szCs w:val="22"/>
+          <w:lang w:val="en-GB"/>
+        </w:rPr>
+        <w:t>,…,x</w:t>
+      </w:r>
+      <w:r>
+        <w:rPr>
+          <w:rFonts w:ascii="Calibri Light" w:hAnsi="Calibri Light" w:cs="Calibri Light"/>
+          <w:sz w:val="22"/>
+          <w:szCs w:val="22"/>
+          <w:vertAlign w:val="subscript"/>
+          <w:lang w:val="en-GB"/>
+        </w:rPr>
+        <w:t>n-1</w:t>
+      </w:r>
+      <w:r>
+        <w:rPr>
+          <w:rFonts w:ascii="Calibri Light" w:hAnsi="Calibri Light" w:cs="Calibri Light"/>
+          <w:sz w:val="22"/>
+          <w:szCs w:val="22"/>
+          <w:lang w:val="en-GB"/>
+        </w:rPr>
+        <w:t>](x-x</w:t>
+      </w:r>
+      <w:r>
+        <w:rPr>
+          <w:rFonts w:ascii="Calibri Light" w:hAnsi="Calibri Light" w:cs="Calibri Light"/>
+          <w:sz w:val="22"/>
+          <w:szCs w:val="22"/>
+          <w:vertAlign w:val="subscript"/>
+          <w:lang w:val="en-GB"/>
+        </w:rPr>
+        <w:t>1</w:t>
+      </w:r>
+      <w:r>
+        <w:rPr>
+          <w:rFonts w:ascii="Calibri Light" w:hAnsi="Calibri Light" w:cs="Calibri Light"/>
+          <w:sz w:val="22"/>
+          <w:szCs w:val="22"/>
+          <w:lang w:val="en-GB"/>
+        </w:rPr>
+        <w:t>)…(x-x</w:t>
+      </w:r>
+      <w:r>
+        <w:rPr>
+          <w:rFonts w:ascii="Calibri Light" w:hAnsi="Calibri Light" w:cs="Calibri Light"/>
+          <w:sz w:val="22"/>
+          <w:szCs w:val="22"/>
+          <w:vertAlign w:val="subscript"/>
+          <w:lang w:val="en-GB"/>
+        </w:rPr>
+        <w:t>n-1</w:t>
+      </w:r>
+      <w:r>
+        <w:rPr>
+          <w:rFonts w:ascii="Calibri Light" w:hAnsi="Calibri Light" w:cs="Calibri Light"/>
+          <w:sz w:val="22"/>
+          <w:szCs w:val="22"/>
+          <w:lang w:val="en-GB"/>
+        </w:rPr>
+        <w:t>)</w:t>
+      </w:r>
+    </w:p>
+    <w:p>
+      <w:pPr>
+        <w:rPr>
+          <w:rFonts w:ascii="Calibri Light" w:hAnsi="Calibri Light" w:cs="Calibri Light"/>
+          <w:sz w:val="22"/>
+          <w:szCs w:val="22"/>
+          <w:lang w:val="en-GB"/>
+        </w:rPr>
+      </w:pPr>
+    </w:p>
+    <w:p>
+      <w:pPr>
+        <w:rPr>
+          <w:rFonts w:ascii="Calibri Light" w:hAnsi="Calibri Light" w:cs="Calibri Light"/>
+          <w:sz w:val="22"/>
+          <w:szCs w:val="22"/>
+        </w:rPr>
+      </w:pPr>
+      <w:r>
+        <w:rPr>
+          <w:rFonts w:ascii="Calibri Light" w:hAnsi="Calibri Light" w:cs="Calibri Light"/>
+          <w:sz w:val="22"/>
+          <w:szCs w:val="22"/>
+        </w:rPr>
+        <w:t xml:space="preserve">      7. </w:t>
+      </w:r>
+      <w:r>
+        <w:rPr>
+          <w:rFonts w:ascii="Calibri Light" w:hAnsi="Calibri Light" w:cs="Calibri Light"/>
+          <w:sz w:val="22"/>
+          <w:szCs w:val="22"/>
+        </w:rPr>
+        <w:tab/>
+        <w:t xml:space="preserve"> Zwracamy wielomian interpolacyjny p(x</w:t>
+      </w:r>
+      <w:r>
+        <w:rPr>
+          <w:rFonts w:ascii="Calibri Light" w:hAnsi="Calibri Light" w:cs="Calibri Light"/>
+          <w:sz w:val="22"/>
+          <w:szCs w:val="22"/>
+        </w:rPr>
+        <w:t>).</w:t>
+      </w:r>
+    </w:p>
+    <w:p>
+      <w:pPr>
+        <w:rPr>
+          <w:rFonts w:ascii="Calibri Light" w:hAnsi="Calibri Light" w:cs="Calibri Light"/>
+          <w:sz w:val="22"/>
+          <w:szCs w:val="22"/>
+        </w:rPr>
+      </w:pPr>
+    </w:p>
+    <w:p>
+      <w:pPr>
+        <w:rPr>
+          <w:rFonts w:ascii="Calibri Light" w:hAnsi="Calibri Light" w:cs="Calibri Light"/>
           <w:b/>
           <w:bCs/>
           <w:sz w:val="22"/>
           <w:szCs w:val="22"/>
         </w:rPr>
       </w:pPr>
+      <w:r>
+        <w:rPr>
+          <w:rFonts w:ascii="Calibri Light" w:hAnsi="Calibri Light" w:cs="Calibri Light"/>
+          <w:b/>
+          <w:bCs/>
+          <w:sz w:val="22"/>
+          <w:szCs w:val="22"/>
+        </w:rPr>
+        <w:t xml:space="preserve">Wyniki </w:t>
+      </w:r>
     </w:p>
     <w:p>
       <w:pPr>
-        <w:ind w:left="2127"/>
-        <w:jc w:val="both"/>
-        <w:rPr>
-          <w:rFonts w:ascii="Calibri Light" w:eastAsia="Courier10 BT" w:hAnsi="Calibri Light" w:cs="Calibri Light"/>
+        <w:numPr>
+          <w:ilvl w:val="0"/>
+          <w:numId w:val="15"/>
+        </w:numPr>
+        <w:rPr>
+          <w:rFonts w:ascii="Calibri Light" w:hAnsi="Calibri Light" w:cs="Calibri Light"/>
+          <w:sz w:val="22"/>
+          <w:szCs w:val="22"/>
+        </w:rPr>
+      </w:pPr>
+      <w:r>
+        <w:rPr>
+          <w:rFonts w:ascii="Calibri Light" w:hAnsi="Calibri Light" w:cs="Calibri Light"/>
+          <w:sz w:val="22"/>
+          <w:szCs w:val="22"/>
+        </w:rPr>
+        <w:t>Wzór funkcj</w:t>
+      </w:r>
+      <w:r>
+        <w:rPr>
+          <w:rFonts w:ascii="Calibri Light" w:hAnsi="Calibri Light" w:cs="Calibri Light"/>
+          <w:sz w:val="22"/>
+          <w:szCs w:val="22"/>
+        </w:rPr>
+        <w:t>i</w:t>
+      </w:r>
+      <w:r>
+        <w:rPr>
+          <w:rFonts w:ascii="Calibri Light" w:hAnsi="Calibri Light" w:cs="Calibri Light"/>
+          <w:sz w:val="22"/>
+          <w:szCs w:val="22"/>
+        </w:rPr>
+        <w:t>:</w:t>
+      </w:r>
+      <w:r>
+        <w:rPr>
+          <w:rFonts w:ascii="Calibri Light" w:hAnsi="Calibri Light" w:cs="Calibri Light"/>
           <w:b/>
           <w:bCs/>
           <w:sz w:val="22"/>
           <w:szCs w:val="22"/>
         </w:rPr>
-      </w:pPr>
+        <w:t xml:space="preserve"> </w:t>
+      </w:r>
+      <w:r>
+        <w:rPr>
+          <w:rFonts w:ascii="Calibri Light" w:hAnsi="Calibri Light" w:cs="Calibri Light"/>
+          <w:b/>
+          <w:bCs/>
+          <w:sz w:val="22"/>
+          <w:szCs w:val="22"/>
+        </w:rPr>
+        <w:t xml:space="preserve">f(x) = </w:t>
+      </w:r>
+      <w:r>
+        <w:rPr>
+          <w:rFonts w:ascii="Calibri Light" w:hAnsi="Calibri Light" w:cs="Calibri Light"/>
+          <w:b/>
+          <w:bCs/>
+          <w:sz w:val="22"/>
+          <w:szCs w:val="22"/>
+        </w:rPr>
+        <w:t xml:space="preserve">4x + 3 </w:t>
+      </w:r>
+      <w:r>
+        <w:rPr>
+          <w:rFonts w:ascii="Calibri Light" w:hAnsi="Calibri Light" w:cs="Calibri Light"/>
+          <w:sz w:val="22"/>
+          <w:szCs w:val="22"/>
+        </w:rPr>
+        <w:t xml:space="preserve"> </w:t>
+      </w:r>
+      <w:r>
+        <w:rPr>
+          <w:rFonts w:ascii="Calibri Light" w:hAnsi="Calibri Light" w:cs="Calibri Light"/>
+          <w:sz w:val="22"/>
+          <w:szCs w:val="22"/>
+        </w:rPr>
+        <w:t>na przedziale [-</w:t>
+      </w:r>
+      <w:r>
+        <w:rPr>
+          <w:rFonts w:ascii="Calibri Light" w:hAnsi="Calibri Light" w:cs="Calibri Light"/>
+          <w:sz w:val="22"/>
+          <w:szCs w:val="22"/>
+        </w:rPr>
+        <w:t>10</w:t>
+      </w:r>
+      <w:r>
+        <w:rPr>
+          <w:rFonts w:ascii="Calibri Light" w:hAnsi="Calibri Light" w:cs="Calibri Light"/>
+          <w:sz w:val="22"/>
+          <w:szCs w:val="22"/>
+        </w:rPr>
+        <w:t>,</w:t>
+      </w:r>
+      <w:r>
+        <w:rPr>
+          <w:rFonts w:ascii="Calibri Light" w:hAnsi="Calibri Light" w:cs="Calibri Light"/>
+          <w:sz w:val="22"/>
+          <w:szCs w:val="22"/>
+        </w:rPr>
+        <w:t>10</w:t>
+      </w:r>
+      <w:r>
+        <w:rPr>
+          <w:rFonts w:ascii="Calibri Light" w:hAnsi="Calibri Light" w:cs="Calibri Light"/>
+          <w:sz w:val="22"/>
+          <w:szCs w:val="22"/>
+        </w:rPr>
+        <w:t>]</w:t>
+      </w:r>
     </w:p>
     <w:p>
       <w:pPr>
-        <w:ind w:left="2127"/>
-        <w:jc w:val="both"/>
-        <w:rPr>
-          <w:rFonts w:ascii="Calibri Light" w:eastAsia="Courier10 BT" w:hAnsi="Calibri Light" w:cs="Calibri Light"/>
+        <w:ind w:left="720"/>
+        <w:rPr>
+          <w:rFonts w:ascii="Calibri Light" w:hAnsi="Calibri Light" w:cs="Calibri Light"/>
+          <w:sz w:val="22"/>
+          <w:szCs w:val="22"/>
+        </w:rPr>
+      </w:pPr>
+    </w:p>
+    <w:p>
+      <w:pPr>
+        <w:rPr>
+          <w:rFonts w:ascii="Calibri Light" w:hAnsi="Calibri Light" w:cs="Calibri Light"/>
+          <w:sz w:val="22"/>
+          <w:szCs w:val="22"/>
+        </w:rPr>
+      </w:pPr>
+    </w:p>
+    <w:p>
+      <w:pPr>
+        <w:rPr>
+          <w:rFonts w:ascii="Calibri Light" w:hAnsi="Calibri Light" w:cs="Calibri Light"/>
+          <w:sz w:val="22"/>
+          <w:szCs w:val="22"/>
+        </w:rPr>
+      </w:pPr>
+      <w:r>
+        <w:rPr>
+          <w:noProof/>
+        </w:rPr>
+        <w:pict w14:anchorId="07494D05">
+          <v:shape id="_x0000_s1033" type="#_x0000_t75" style="position:absolute;margin-left:237.45pt;margin-top:17.8pt;width:286.15pt;height:222pt;z-index:-9;visibility:visible;mso-wrap-style:square;mso-position-horizontal-relative:text;mso-position-vertical-relative:text;mso-width-relative:page;mso-height-relative:page" wrapcoords="-55 0 -55 21530 21600 21530 21600 0 -55 0">
+            <v:imagedata r:id="rId6" o:title=""/>
+            <w10:wrap type="tight"/>
+          </v:shape>
+        </w:pict>
+      </w:r>
+      <w:r>
+        <w:rPr>
+          <w:noProof/>
+        </w:rPr>
+        <w:pict w14:anchorId="48824442">
+          <v:shape id="_x0000_s1032" type="#_x0000_t75" style="position:absolute;margin-left:-42.5pt;margin-top:15pt;width:284.65pt;height:222.6pt;z-index:3;visibility:visible;mso-wrap-style:square;mso-position-horizontal-relative:text;mso-position-vertical-relative:text;mso-width-relative:page;mso-height-relative:page">
+            <v:imagedata r:id="rId7" o:title=""/>
+            <w10:wrap type="topAndBottom"/>
+          </v:shape>
+        </w:pict>
+      </w:r>
+      <w:r>
+        <w:rPr>
+          <w:rFonts w:ascii="Calibri Light" w:hAnsi="Calibri Light" w:cs="Calibri Light"/>
+          <w:sz w:val="22"/>
+          <w:szCs w:val="22"/>
+        </w:rPr>
+        <w:t xml:space="preserve">   </w:t>
+      </w:r>
+      <w:r>
+        <w:rPr>
+          <w:rFonts w:ascii="Calibri Light" w:hAnsi="Calibri Light" w:cs="Calibri Light"/>
+          <w:sz w:val="22"/>
+          <w:szCs w:val="22"/>
+        </w:rPr>
+        <w:t xml:space="preserve">Wykres dla </w:t>
+      </w:r>
+      <w:r>
+        <w:rPr>
+          <w:rFonts w:ascii="Calibri Light" w:hAnsi="Calibri Light" w:cs="Calibri Light"/>
           <w:b/>
           <w:bCs/>
           <w:sz w:val="22"/>
           <w:szCs w:val="22"/>
         </w:rPr>
-      </w:pPr>
+        <w:t>jednego węzła</w:t>
+      </w:r>
+      <w:r>
+        <w:rPr>
+          <w:rFonts w:ascii="Calibri Light" w:hAnsi="Calibri Light" w:cs="Calibri Light"/>
+          <w:sz w:val="22"/>
+          <w:szCs w:val="22"/>
+        </w:rPr>
+        <w:t xml:space="preserve"> interpol</w:t>
+      </w:r>
+      <w:r>
+        <w:rPr>
+          <w:rFonts w:ascii="Calibri Light" w:hAnsi="Calibri Light" w:cs="Calibri Light"/>
+          <w:sz w:val="22"/>
+          <w:szCs w:val="22"/>
+        </w:rPr>
+        <w:t>acyjnego</w:t>
+      </w:r>
+      <w:r>
+        <w:rPr>
+          <w:rFonts w:ascii="Calibri Light" w:hAnsi="Calibri Light" w:cs="Calibri Light"/>
+          <w:sz w:val="22"/>
+          <w:szCs w:val="22"/>
+        </w:rPr>
+        <w:t xml:space="preserve">: </w:t>
+      </w:r>
+      <w:r>
+        <w:rPr>
+          <w:rFonts w:ascii="Calibri Light" w:hAnsi="Calibri Light" w:cs="Calibri Light"/>
+          <w:sz w:val="22"/>
+          <w:szCs w:val="22"/>
+        </w:rPr>
+        <w:tab/>
+      </w:r>
+      <w:r>
+        <w:rPr>
+          <w:rFonts w:ascii="Calibri Light" w:hAnsi="Calibri Light" w:cs="Calibri Light"/>
+          <w:sz w:val="22"/>
+          <w:szCs w:val="22"/>
+        </w:rPr>
+        <w:tab/>
+      </w:r>
+      <w:r>
+        <w:rPr>
+          <w:rFonts w:ascii="Calibri Light" w:hAnsi="Calibri Light" w:cs="Calibri Light"/>
+          <w:sz w:val="22"/>
+          <w:szCs w:val="22"/>
+        </w:rPr>
+        <w:tab/>
+        <w:t xml:space="preserve">       Wykres dla </w:t>
+      </w:r>
+      <w:r>
+        <w:rPr>
+          <w:rFonts w:ascii="Calibri Light" w:hAnsi="Calibri Light" w:cs="Calibri Light"/>
+          <w:b/>
+          <w:bCs/>
+          <w:sz w:val="22"/>
+          <w:szCs w:val="22"/>
+        </w:rPr>
+        <w:t>1</w:t>
+      </w:r>
+      <w:r>
+        <w:rPr>
+          <w:rFonts w:ascii="Calibri Light" w:hAnsi="Calibri Light" w:cs="Calibri Light"/>
+          <w:b/>
+          <w:bCs/>
+          <w:sz w:val="22"/>
+          <w:szCs w:val="22"/>
+        </w:rPr>
+        <w:t>0 węzłów</w:t>
+      </w:r>
+      <w:r>
+        <w:rPr>
+          <w:rFonts w:ascii="Calibri Light" w:hAnsi="Calibri Light" w:cs="Calibri Light"/>
+          <w:sz w:val="22"/>
+          <w:szCs w:val="22"/>
+        </w:rPr>
+        <w:t xml:space="preserve"> interpolacyjnych: </w:t>
+      </w:r>
     </w:p>
     <w:p>
       <w:pPr>
-        <w:ind w:left="2127"/>
-        <w:jc w:val="both"/>
-        <w:rPr>
-          <w:rFonts w:ascii="Calibri Light" w:eastAsia="Courier10 BT" w:hAnsi="Calibri Light" w:cs="Calibri Light"/>
+        <w:numPr>
+          <w:ilvl w:val="0"/>
+          <w:numId w:val="15"/>
+        </w:numPr>
+        <w:rPr>
+          <w:rFonts w:ascii="Calibri Light" w:hAnsi="Calibri Light" w:cs="Calibri Light"/>
+          <w:sz w:val="22"/>
+          <w:szCs w:val="22"/>
+        </w:rPr>
+      </w:pPr>
+      <w:r>
+        <w:rPr>
+          <w:rFonts w:ascii="Calibri Light" w:hAnsi="Calibri Light" w:cs="Calibri Light"/>
+          <w:sz w:val="22"/>
+          <w:szCs w:val="22"/>
+        </w:rPr>
+        <w:lastRenderedPageBreak/>
+        <w:t>Wzór funkcj</w:t>
+      </w:r>
+      <w:r>
+        <w:rPr>
+          <w:rFonts w:ascii="Calibri Light" w:hAnsi="Calibri Light" w:cs="Calibri Light"/>
+          <w:sz w:val="22"/>
+          <w:szCs w:val="22"/>
+        </w:rPr>
+        <w:t>i</w:t>
+      </w:r>
+      <w:r>
+        <w:rPr>
+          <w:rFonts w:ascii="Calibri Light" w:hAnsi="Calibri Light" w:cs="Calibri Light"/>
+          <w:sz w:val="22"/>
+          <w:szCs w:val="22"/>
+        </w:rPr>
+        <w:t>:</w:t>
+      </w:r>
+      <w:r>
+        <w:rPr>
+          <w:rFonts w:ascii="Calibri Light" w:hAnsi="Calibri Light" w:cs="Calibri Light"/>
           <w:b/>
           <w:bCs/>
           <w:sz w:val="22"/>
           <w:szCs w:val="22"/>
         </w:rPr>
-      </w:pPr>
+        <w:t xml:space="preserve"> </w:t>
+      </w:r>
+      <w:r>
+        <w:rPr>
+          <w:rFonts w:ascii="Calibri Light" w:hAnsi="Calibri Light" w:cs="Calibri Light"/>
+          <w:b/>
+          <w:bCs/>
+          <w:sz w:val="22"/>
+          <w:szCs w:val="22"/>
+        </w:rPr>
+        <w:t>f(x) = |x|</w:t>
+      </w:r>
+      <w:r>
+        <w:rPr>
+          <w:rFonts w:ascii="Calibri Light" w:hAnsi="Calibri Light" w:cs="Calibri Light"/>
+          <w:sz w:val="22"/>
+          <w:szCs w:val="22"/>
+        </w:rPr>
+        <w:t xml:space="preserve">  </w:t>
+      </w:r>
+      <w:r>
+        <w:rPr>
+          <w:rFonts w:ascii="Calibri Light" w:hAnsi="Calibri Light" w:cs="Calibri Light"/>
+          <w:sz w:val="22"/>
+          <w:szCs w:val="22"/>
+        </w:rPr>
+        <w:t>na przedziale [-5,5]</w:t>
+      </w:r>
     </w:p>
     <w:p>
       <w:pPr>
-        <w:ind w:left="2127"/>
-        <w:jc w:val="both"/>
-        <w:rPr>
-          <w:rFonts w:ascii="Calibri Light" w:eastAsia="Courier10 BT" w:hAnsi="Calibri Light" w:cs="Calibri Light"/>
+        <w:rPr>
+          <w:rFonts w:ascii="Calibri Light" w:hAnsi="Calibri Light" w:cs="Calibri Light"/>
+          <w:sz w:val="22"/>
+          <w:szCs w:val="22"/>
+        </w:rPr>
+      </w:pPr>
+    </w:p>
+    <w:p>
+      <w:pPr>
+        <w:rPr>
+          <w:rFonts w:ascii="Calibri Light" w:hAnsi="Calibri Light" w:cs="Calibri Light"/>
+          <w:sz w:val="22"/>
+          <w:szCs w:val="22"/>
+        </w:rPr>
+      </w:pPr>
+      <w:r>
+        <w:rPr>
+          <w:rFonts w:ascii="Calibri Light" w:hAnsi="Calibri Light" w:cs="Calibri Light"/>
+          <w:noProof/>
+          <w:sz w:val="22"/>
+          <w:szCs w:val="22"/>
+        </w:rPr>
+        <w:pict w14:anchorId="23BDE394">
+          <v:shape id="Obraz 1" o:spid="_x0000_s1028" type="#_x0000_t75" style="position:absolute;margin-left:-51.25pt;margin-top:14.35pt;width:297.7pt;height:223.5pt;z-index:-12;visibility:visible;mso-wrap-style:square;mso-position-horizontal-relative:text;mso-position-vertical-relative:text;mso-width-relative:page;mso-height-relative:page" wrapcoords="-40 0 -40 21547 21600 21547 21600 0 -40 0">
+            <v:imagedata r:id="rId8" o:title=""/>
+            <w10:wrap type="tight"/>
+          </v:shape>
+        </w:pict>
+      </w:r>
+      <w:r>
+        <w:rPr>
+          <w:rFonts w:ascii="Calibri Light" w:hAnsi="Calibri Light" w:cs="Calibri Light"/>
+          <w:sz w:val="22"/>
+          <w:szCs w:val="22"/>
+        </w:rPr>
+        <w:t xml:space="preserve">Wykres dla </w:t>
+      </w:r>
+      <w:r>
+        <w:rPr>
+          <w:rFonts w:ascii="Calibri Light" w:hAnsi="Calibri Light" w:cs="Calibri Light"/>
           <w:b/>
           <w:bCs/>
           <w:sz w:val="22"/>
           <w:szCs w:val="22"/>
         </w:rPr>
-      </w:pPr>
+        <w:t>5 węzłów</w:t>
+      </w:r>
+      <w:r>
+        <w:rPr>
+          <w:rFonts w:ascii="Calibri Light" w:hAnsi="Calibri Light" w:cs="Calibri Light"/>
+          <w:sz w:val="22"/>
+          <w:szCs w:val="22"/>
+        </w:rPr>
+        <w:t xml:space="preserve"> interpolacyjnych: </w:t>
+      </w:r>
+      <w:r>
+        <w:rPr>
+          <w:rFonts w:ascii="Calibri Light" w:hAnsi="Calibri Light" w:cs="Calibri Light"/>
+          <w:sz w:val="22"/>
+          <w:szCs w:val="22"/>
+        </w:rPr>
+        <w:tab/>
+      </w:r>
+      <w:r>
+        <w:rPr>
+          <w:rFonts w:ascii="Calibri Light" w:hAnsi="Calibri Light" w:cs="Calibri Light"/>
+          <w:sz w:val="22"/>
+          <w:szCs w:val="22"/>
+        </w:rPr>
+        <w:tab/>
+      </w:r>
+      <w:r>
+        <w:rPr>
+          <w:rFonts w:ascii="Calibri Light" w:hAnsi="Calibri Light" w:cs="Calibri Light"/>
+          <w:sz w:val="22"/>
+          <w:szCs w:val="22"/>
+        </w:rPr>
+        <w:tab/>
+        <w:t xml:space="preserve">       Wykres dla </w:t>
+      </w:r>
+      <w:r>
+        <w:rPr>
+          <w:rFonts w:ascii="Calibri Light" w:hAnsi="Calibri Light" w:cs="Calibri Light"/>
+          <w:b/>
+          <w:bCs/>
+          <w:sz w:val="22"/>
+          <w:szCs w:val="22"/>
+        </w:rPr>
+        <w:t>20 węzłów</w:t>
+      </w:r>
+      <w:r>
+        <w:rPr>
+          <w:rFonts w:ascii="Calibri Light" w:hAnsi="Calibri Light" w:cs="Calibri Light"/>
+          <w:sz w:val="22"/>
+          <w:szCs w:val="22"/>
+        </w:rPr>
+        <w:t xml:space="preserve"> interpolacyjnych: </w:t>
+      </w:r>
+    </w:p>
+    <w:p>
+      <w:pPr>
+        <w:numPr>
+          <w:ilvl w:val="0"/>
+          <w:numId w:val="15"/>
+        </w:numPr>
+        <w:rPr>
+          <w:rFonts w:ascii="Calibri Light" w:hAnsi="Calibri Light" w:cs="Calibri Light"/>
+          <w:sz w:val="22"/>
+          <w:szCs w:val="22"/>
+        </w:rPr>
+      </w:pPr>
+      <w:r>
+        <w:rPr>
+          <w:noProof/>
+        </w:rPr>
+        <w:pict w14:anchorId="4F8AEE97">
+          <v:shape id="_x0000_s1029" type="#_x0000_t75" style="position:absolute;left:0;text-align:left;margin-left:4.55pt;margin-top:11.6pt;width:263.75pt;height:208.2pt;z-index:-11;visibility:visible;mso-wrap-style:square;mso-position-horizontal-relative:text;mso-position-vertical-relative:text;mso-width-relative:page;mso-height-relative:page" wrapcoords="-49 0 -49 21538 21600 21538 21600 0 -49 0">
+            <v:imagedata r:id="rId9" o:title=""/>
+            <w10:wrap type="tight"/>
+          </v:shape>
+        </w:pict>
+      </w:r>
+      <w:r>
+        <w:rPr>
+          <w:rFonts w:ascii="Calibri Light" w:hAnsi="Calibri Light" w:cs="Calibri Light"/>
+          <w:sz w:val="22"/>
+          <w:szCs w:val="22"/>
+        </w:rPr>
+        <w:t>Wzór funkcj</w:t>
+      </w:r>
+      <w:r>
+        <w:rPr>
+          <w:rFonts w:ascii="Calibri Light" w:hAnsi="Calibri Light" w:cs="Calibri Light"/>
+          <w:sz w:val="22"/>
+          <w:szCs w:val="22"/>
+        </w:rPr>
+        <w:t>i</w:t>
+      </w:r>
+      <w:r>
+        <w:rPr>
+          <w:rFonts w:ascii="Calibri Light" w:hAnsi="Calibri Light" w:cs="Calibri Light"/>
+          <w:sz w:val="22"/>
+          <w:szCs w:val="22"/>
+        </w:rPr>
+        <w:t>:</w:t>
+      </w:r>
+      <w:r>
+        <w:rPr>
+          <w:rFonts w:ascii="Calibri Light" w:hAnsi="Calibri Light" w:cs="Calibri Light"/>
+          <w:b/>
+          <w:bCs/>
+          <w:sz w:val="22"/>
+          <w:szCs w:val="22"/>
+        </w:rPr>
+        <w:t xml:space="preserve"> </w:t>
+      </w:r>
+      <w:r>
+        <w:rPr>
+          <w:rFonts w:ascii="Calibri Light" w:hAnsi="Calibri Light" w:cs="Calibri Light"/>
+          <w:b/>
+          <w:bCs/>
+          <w:sz w:val="22"/>
+          <w:szCs w:val="22"/>
+        </w:rPr>
+        <w:t xml:space="preserve">f(x) = </w:t>
+      </w:r>
+      <w:r>
+        <w:rPr>
+          <w:rFonts w:ascii="Calibri Light" w:hAnsi="Calibri Light" w:cs="Calibri Light"/>
+          <w:b/>
+          <w:bCs/>
+          <w:sz w:val="22"/>
+          <w:szCs w:val="22"/>
+        </w:rPr>
+        <w:t>sin(x)</w:t>
+      </w:r>
+      <w:r>
+        <w:rPr>
+          <w:rFonts w:ascii="Calibri Light" w:hAnsi="Calibri Light" w:cs="Calibri Light"/>
+          <w:sz w:val="22"/>
+          <w:szCs w:val="22"/>
+        </w:rPr>
+        <w:t xml:space="preserve"> </w:t>
+      </w:r>
+      <w:r>
+        <w:rPr>
+          <w:rFonts w:ascii="Calibri Light" w:hAnsi="Calibri Light" w:cs="Calibri Light"/>
+          <w:sz w:val="22"/>
+          <w:szCs w:val="22"/>
+        </w:rPr>
+        <w:t>na przedziale [-5,5]</w:t>
+      </w:r>
+    </w:p>
+    <w:p>
+      <w:pPr>
+        <w:rPr>
+          <w:rFonts w:ascii="Calibri Light" w:hAnsi="Calibri Light" w:cs="Calibri Light"/>
+          <w:sz w:val="22"/>
+          <w:szCs w:val="22"/>
+        </w:rPr>
+      </w:pPr>
+    </w:p>
+    <w:p>
+      <w:pPr>
+        <w:rPr>
+          <w:rFonts w:ascii="Calibri Light" w:hAnsi="Calibri Light" w:cs="Calibri Light"/>
+          <w:sz w:val="22"/>
+          <w:szCs w:val="22"/>
+        </w:rPr>
+      </w:pPr>
+      <w:r>
+        <w:rPr>
+          <w:noProof/>
+        </w:rPr>
+        <w:pict w14:anchorId="06D15CD2">
+          <v:shape id="_x0000_s1042" type="#_x0000_t75" style="position:absolute;margin-left:245.55pt;margin-top:19.1pt;width:281.4pt;height:207.15pt;z-index:-5;visibility:visible;mso-wrap-style:square;mso-position-horizontal-relative:text;mso-position-vertical-relative:text;mso-width-relative:page;mso-height-relative:page" wrapcoords="-61 0 -61 21521 21600 21521 21600 0 -61 0">
+            <v:imagedata r:id="rId10" o:title=""/>
+            <w10:wrap type="tight"/>
+          </v:shape>
+        </w:pict>
+      </w:r>
+      <w:r>
+        <w:rPr>
+          <w:rFonts w:ascii="Calibri Light" w:hAnsi="Calibri Light" w:cs="Calibri Light"/>
+          <w:sz w:val="22"/>
+          <w:szCs w:val="22"/>
+        </w:rPr>
+        <w:t xml:space="preserve">Wykres dla </w:t>
+      </w:r>
+      <w:r>
+        <w:rPr>
+          <w:rFonts w:ascii="Calibri Light" w:hAnsi="Calibri Light" w:cs="Calibri Light"/>
+          <w:b/>
+          <w:bCs/>
+          <w:sz w:val="22"/>
+          <w:szCs w:val="22"/>
+        </w:rPr>
+        <w:t>4</w:t>
+      </w:r>
+      <w:r>
+        <w:rPr>
+          <w:rFonts w:ascii="Calibri Light" w:hAnsi="Calibri Light" w:cs="Calibri Light"/>
+          <w:b/>
+          <w:bCs/>
+          <w:sz w:val="22"/>
+          <w:szCs w:val="22"/>
+        </w:rPr>
+        <w:t xml:space="preserve"> węzłów</w:t>
+      </w:r>
+      <w:r>
+        <w:rPr>
+          <w:rFonts w:ascii="Calibri Light" w:hAnsi="Calibri Light" w:cs="Calibri Light"/>
+          <w:sz w:val="22"/>
+          <w:szCs w:val="22"/>
+        </w:rPr>
+        <w:t xml:space="preserve"> interpolacyjnych: </w:t>
+      </w:r>
+      <w:r>
+        <w:rPr>
+          <w:rFonts w:ascii="Calibri Light" w:hAnsi="Calibri Light" w:cs="Calibri Light"/>
+          <w:sz w:val="22"/>
+          <w:szCs w:val="22"/>
+        </w:rPr>
+        <w:tab/>
+      </w:r>
+      <w:r>
+        <w:rPr>
+          <w:rFonts w:ascii="Calibri Light" w:hAnsi="Calibri Light" w:cs="Calibri Light"/>
+          <w:sz w:val="22"/>
+          <w:szCs w:val="22"/>
+        </w:rPr>
+        <w:tab/>
+      </w:r>
+      <w:r>
+        <w:rPr>
+          <w:rFonts w:ascii="Calibri Light" w:hAnsi="Calibri Light" w:cs="Calibri Light"/>
+          <w:sz w:val="22"/>
+          <w:szCs w:val="22"/>
+        </w:rPr>
+        <w:tab/>
+        <w:t xml:space="preserve">       Wykres dla </w:t>
+      </w:r>
+      <w:r>
+        <w:rPr>
+          <w:rFonts w:ascii="Calibri Light" w:hAnsi="Calibri Light" w:cs="Calibri Light"/>
+          <w:b/>
+          <w:bCs/>
+          <w:sz w:val="22"/>
+          <w:szCs w:val="22"/>
+        </w:rPr>
+        <w:t>20 węzłów</w:t>
+      </w:r>
+      <w:r>
+        <w:rPr>
+          <w:rFonts w:ascii="Calibri Light" w:hAnsi="Calibri Light" w:cs="Calibri Light"/>
+          <w:sz w:val="22"/>
+          <w:szCs w:val="22"/>
+        </w:rPr>
+        <w:t xml:space="preserve"> interpolacyjnych: </w:t>
+      </w:r>
+    </w:p>
+    <w:p>
+      <w:pPr>
+        <w:rPr>
+          <w:rFonts w:ascii="Calibri Light" w:hAnsi="Calibri Light" w:cs="Calibri Light"/>
+          <w:sz w:val="22"/>
+          <w:szCs w:val="22"/>
+        </w:rPr>
+      </w:pPr>
+      <w:r>
+        <w:rPr>
+          <w:noProof/>
+        </w:rPr>
+        <w:pict w14:anchorId="58EDC34E">
+          <v:shape id="_x0000_s1040" type="#_x0000_t75" style="position:absolute;margin-left:-149.7pt;margin-top:10.45pt;width:265.8pt;height:209.4pt;z-index:-6;visibility:visible;mso-wrap-style:square;mso-position-horizontal-relative:text;mso-position-vertical-relative:text;mso-width-relative:page;mso-height-relative:page" wrapcoords="-61 0 -61 21523 21600 21523 21600 0 -61 0">
+            <v:imagedata r:id="rId11" o:title=""/>
+            <w10:wrap type="tight"/>
+          </v:shape>
+        </w:pict>
+      </w:r>
+    </w:p>
+    <w:p>
+      <w:pPr>
+        <w:numPr>
+          <w:ilvl w:val="0"/>
+          <w:numId w:val="15"/>
+        </w:numPr>
+        <w:rPr>
+          <w:rFonts w:ascii="Calibri Light" w:hAnsi="Calibri Light" w:cs="Calibri Light"/>
+          <w:sz w:val="22"/>
+          <w:szCs w:val="22"/>
+        </w:rPr>
+      </w:pPr>
+      <w:r>
+        <w:rPr>
+          <w:rFonts w:ascii="Calibri Light" w:hAnsi="Calibri Light" w:cs="Calibri Light"/>
+          <w:sz w:val="22"/>
+          <w:szCs w:val="22"/>
+        </w:rPr>
+        <w:t>Wzór funkcji:</w:t>
+      </w:r>
+      <w:r>
+        <w:rPr>
+          <w:rFonts w:ascii="Calibri Light" w:hAnsi="Calibri Light" w:cs="Calibri Light"/>
+          <w:b/>
+          <w:bCs/>
+          <w:sz w:val="22"/>
+          <w:szCs w:val="22"/>
+        </w:rPr>
+        <w:t xml:space="preserve"> </w:t>
+      </w:r>
+      <w:r>
+        <w:rPr>
+          <w:rFonts w:ascii="Calibri Light" w:hAnsi="Calibri Light" w:cs="Calibri Light"/>
+          <w:b/>
+          <w:bCs/>
+          <w:sz w:val="22"/>
+          <w:szCs w:val="22"/>
+        </w:rPr>
+        <w:t xml:space="preserve">f(x) = </w:t>
+      </w:r>
+      <w:r>
+        <w:rPr>
+          <w:rFonts w:ascii="Calibri Light" w:hAnsi="Calibri Light" w:cs="Calibri Light"/>
+          <w:b/>
+          <w:bCs/>
+          <w:sz w:val="22"/>
+          <w:szCs w:val="22"/>
+        </w:rPr>
+        <w:t>-3x</w:t>
+      </w:r>
+      <w:r>
+        <w:rPr>
+          <w:rFonts w:ascii="Calibri Light" w:hAnsi="Calibri Light" w:cs="Calibri Light"/>
+          <w:b/>
+          <w:bCs/>
+          <w:sz w:val="22"/>
+          <w:szCs w:val="22"/>
+          <w:vertAlign w:val="superscript"/>
+        </w:rPr>
+        <w:t>3</w:t>
+      </w:r>
+      <w:r>
+        <w:rPr>
+          <w:rFonts w:ascii="Calibri Light" w:hAnsi="Calibri Light" w:cs="Calibri Light"/>
+          <w:b/>
+          <w:bCs/>
+          <w:sz w:val="22"/>
+          <w:szCs w:val="22"/>
+        </w:rPr>
+        <w:t xml:space="preserve"> </w:t>
+      </w:r>
+      <w:r>
+        <w:rPr>
+          <w:rFonts w:ascii="Calibri Light" w:hAnsi="Calibri Light" w:cs="Calibri Light"/>
+          <w:b/>
+          <w:bCs/>
+          <w:sz w:val="22"/>
+          <w:szCs w:val="22"/>
+        </w:rPr>
+        <w:t>- x</w:t>
+      </w:r>
+      <w:r>
+        <w:rPr>
+          <w:rFonts w:ascii="Calibri Light" w:hAnsi="Calibri Light" w:cs="Calibri Light"/>
+          <w:b/>
+          <w:bCs/>
+          <w:sz w:val="22"/>
+          <w:szCs w:val="22"/>
+          <w:vertAlign w:val="superscript"/>
+        </w:rPr>
+        <w:t>2</w:t>
+      </w:r>
+      <w:r>
+        <w:rPr>
+          <w:rFonts w:ascii="Calibri Light" w:hAnsi="Calibri Light" w:cs="Calibri Light"/>
+          <w:b/>
+          <w:bCs/>
+          <w:sz w:val="22"/>
+          <w:szCs w:val="22"/>
+        </w:rPr>
+        <w:t xml:space="preserve"> + 4x + 9</w:t>
+      </w:r>
+      <w:r>
+        <w:rPr>
+          <w:rFonts w:ascii="Calibri Light" w:hAnsi="Calibri Light" w:cs="Calibri Light"/>
+          <w:sz w:val="22"/>
+          <w:szCs w:val="22"/>
+        </w:rPr>
+        <w:t xml:space="preserve"> </w:t>
+      </w:r>
+      <w:r>
+        <w:rPr>
+          <w:rFonts w:ascii="Calibri Light" w:hAnsi="Calibri Light" w:cs="Calibri Light"/>
+          <w:sz w:val="22"/>
+          <w:szCs w:val="22"/>
+        </w:rPr>
+        <w:t>na przedziale [-</w:t>
+      </w:r>
+      <w:r>
+        <w:rPr>
+          <w:rFonts w:ascii="Calibri Light" w:hAnsi="Calibri Light" w:cs="Calibri Light"/>
+          <w:sz w:val="22"/>
+          <w:szCs w:val="22"/>
+        </w:rPr>
+        <w:t>4</w:t>
+      </w:r>
+      <w:r>
+        <w:rPr>
+          <w:rFonts w:ascii="Calibri Light" w:hAnsi="Calibri Light" w:cs="Calibri Light"/>
+          <w:sz w:val="22"/>
+          <w:szCs w:val="22"/>
+        </w:rPr>
+        <w:t>,</w:t>
+      </w:r>
+      <w:r>
+        <w:rPr>
+          <w:rFonts w:ascii="Calibri Light" w:hAnsi="Calibri Light" w:cs="Calibri Light"/>
+          <w:sz w:val="22"/>
+          <w:szCs w:val="22"/>
+        </w:rPr>
+        <w:t>4</w:t>
+      </w:r>
+      <w:r>
+        <w:rPr>
+          <w:rFonts w:ascii="Calibri Light" w:hAnsi="Calibri Light" w:cs="Calibri Light"/>
+          <w:sz w:val="22"/>
+          <w:szCs w:val="22"/>
+        </w:rPr>
+        <w:t>]</w:t>
+      </w:r>
+    </w:p>
+    <w:p>
+      <w:pPr>
+        <w:rPr>
+          <w:rFonts w:ascii="Calibri Light" w:hAnsi="Calibri Light" w:cs="Calibri Light"/>
+          <w:sz w:val="22"/>
+          <w:szCs w:val="22"/>
+        </w:rPr>
+      </w:pPr>
+    </w:p>
+    <w:p>
+      <w:pPr>
+        <w:rPr>
+          <w:rFonts w:ascii="Calibri Light" w:hAnsi="Calibri Light" w:cs="Calibri Light"/>
+          <w:sz w:val="22"/>
+          <w:szCs w:val="22"/>
+        </w:rPr>
+      </w:pPr>
+      <w:r>
+        <w:rPr>
+          <w:noProof/>
+        </w:rPr>
+        <w:pict w14:anchorId="09615D8C">
+          <v:shape id="_x0000_s1039" type="#_x0000_t75" style="position:absolute;margin-left:252.7pt;margin-top:15.95pt;width:281.5pt;height:218pt;z-index:-7;visibility:visible;mso-wrap-style:square;mso-position-horizontal-relative:text;mso-position-vertical-relative:text;mso-width-relative:page;mso-height-relative:page" wrapcoords="-83 0 -83 21493 21600 21493 21600 0 -83 0">
+            <v:imagedata r:id="rId12" o:title=""/>
+            <w10:wrap type="tight"/>
+          </v:shape>
+        </w:pict>
+      </w:r>
+      <w:r>
+        <w:rPr>
+          <w:noProof/>
+        </w:rPr>
+        <w:pict w14:anchorId="0861264E">
+          <v:shape id="_x0000_s1038" type="#_x0000_t75" style="position:absolute;margin-left:-35.35pt;margin-top:18.15pt;width:274pt;height:214.2pt;z-index:-8;visibility:visible;mso-wrap-style:square;mso-position-horizontal-relative:text;mso-position-vertical-relative:text;mso-width-relative:page;mso-height-relative:page" wrapcoords="-88 0 -88 21489 21600 21489 21600 0 -88 0">
+            <v:imagedata r:id="rId13" o:title=""/>
+            <w10:wrap type="tight"/>
+          </v:shape>
+        </w:pict>
+      </w:r>
+      <w:r>
+        <w:rPr>
+          <w:rFonts w:ascii="Calibri Light" w:hAnsi="Calibri Light" w:cs="Calibri Light"/>
+          <w:sz w:val="22"/>
+          <w:szCs w:val="22"/>
+        </w:rPr>
+        <w:t xml:space="preserve">Wykres dla </w:t>
+      </w:r>
+      <w:r>
+        <w:rPr>
+          <w:rFonts w:ascii="Calibri Light" w:hAnsi="Calibri Light" w:cs="Calibri Light"/>
+          <w:b/>
+          <w:bCs/>
+          <w:sz w:val="22"/>
+          <w:szCs w:val="22"/>
+        </w:rPr>
+        <w:t>3</w:t>
+      </w:r>
+      <w:r>
+        <w:rPr>
+          <w:rFonts w:ascii="Calibri Light" w:hAnsi="Calibri Light" w:cs="Calibri Light"/>
+          <w:b/>
+          <w:bCs/>
+          <w:sz w:val="22"/>
+          <w:szCs w:val="22"/>
+        </w:rPr>
+        <w:t xml:space="preserve"> węzłów</w:t>
+      </w:r>
+      <w:r>
+        <w:rPr>
+          <w:rFonts w:ascii="Calibri Light" w:hAnsi="Calibri Light" w:cs="Calibri Light"/>
+          <w:sz w:val="22"/>
+          <w:szCs w:val="22"/>
+        </w:rPr>
+        <w:t xml:space="preserve"> interpolacyjnych: </w:t>
+      </w:r>
+      <w:r>
+        <w:rPr>
+          <w:rFonts w:ascii="Calibri Light" w:hAnsi="Calibri Light" w:cs="Calibri Light"/>
+          <w:sz w:val="22"/>
+          <w:szCs w:val="22"/>
+        </w:rPr>
+        <w:tab/>
+      </w:r>
+      <w:r>
+        <w:rPr>
+          <w:rFonts w:ascii="Calibri Light" w:hAnsi="Calibri Light" w:cs="Calibri Light"/>
+          <w:sz w:val="22"/>
+          <w:szCs w:val="22"/>
+        </w:rPr>
+        <w:tab/>
+      </w:r>
+      <w:r>
+        <w:rPr>
+          <w:rFonts w:ascii="Calibri Light" w:hAnsi="Calibri Light" w:cs="Calibri Light"/>
+          <w:sz w:val="22"/>
+          <w:szCs w:val="22"/>
+        </w:rPr>
+        <w:tab/>
+        <w:t xml:space="preserve">       </w:t>
+      </w:r>
+      <w:r>
+        <w:rPr>
+          <w:rFonts w:ascii="Calibri Light" w:hAnsi="Calibri Light" w:cs="Calibri Light"/>
+          <w:sz w:val="22"/>
+          <w:szCs w:val="22"/>
+        </w:rPr>
+        <w:t xml:space="preserve">  </w:t>
+      </w:r>
+      <w:r>
+        <w:rPr>
+          <w:rFonts w:ascii="Calibri Light" w:hAnsi="Calibri Light" w:cs="Calibri Light"/>
+          <w:sz w:val="22"/>
+          <w:szCs w:val="22"/>
+        </w:rPr>
+        <w:t xml:space="preserve">Wykres dla </w:t>
+      </w:r>
+      <w:r>
+        <w:rPr>
+          <w:rFonts w:ascii="Calibri Light" w:hAnsi="Calibri Light" w:cs="Calibri Light"/>
+          <w:b/>
+          <w:bCs/>
+          <w:sz w:val="22"/>
+          <w:szCs w:val="22"/>
+        </w:rPr>
+        <w:t>4</w:t>
+      </w:r>
+      <w:r>
+        <w:rPr>
+          <w:rFonts w:ascii="Calibri Light" w:hAnsi="Calibri Light" w:cs="Calibri Light"/>
+          <w:b/>
+          <w:bCs/>
+          <w:sz w:val="22"/>
+          <w:szCs w:val="22"/>
+        </w:rPr>
+        <w:t xml:space="preserve"> węzłów</w:t>
+      </w:r>
+      <w:r>
+        <w:rPr>
+          <w:rFonts w:ascii="Calibri Light" w:hAnsi="Calibri Light" w:cs="Calibri Light"/>
+          <w:sz w:val="22"/>
+          <w:szCs w:val="22"/>
+        </w:rPr>
+        <w:t xml:space="preserve"> interpolacyjnych: </w:t>
+      </w:r>
+    </w:p>
+    <w:p>
+      <w:pPr>
+        <w:numPr>
+          <w:ilvl w:val="0"/>
+          <w:numId w:val="15"/>
+        </w:numPr>
+        <w:rPr>
+          <w:rFonts w:ascii="Calibri Light" w:hAnsi="Calibri Light" w:cs="Calibri Light"/>
+          <w:sz w:val="22"/>
+          <w:szCs w:val="22"/>
+        </w:rPr>
+      </w:pPr>
+      <w:r>
+        <w:rPr>
+          <w:rFonts w:ascii="Calibri Light" w:hAnsi="Calibri Light" w:cs="Calibri Light"/>
+          <w:sz w:val="22"/>
+          <w:szCs w:val="22"/>
+        </w:rPr>
+        <w:lastRenderedPageBreak/>
+        <w:t>Wzór funkcji:</w:t>
+      </w:r>
+      <w:r>
+        <w:rPr>
+          <w:rFonts w:ascii="Calibri Light" w:hAnsi="Calibri Light" w:cs="Calibri Light"/>
+          <w:b/>
+          <w:bCs/>
+          <w:sz w:val="22"/>
+          <w:szCs w:val="22"/>
+        </w:rPr>
+        <w:t xml:space="preserve"> </w:t>
+      </w:r>
+      <w:r>
+        <w:rPr>
+          <w:rFonts w:ascii="Calibri Light" w:hAnsi="Calibri Light" w:cs="Calibri Light"/>
+          <w:b/>
+          <w:bCs/>
+          <w:sz w:val="22"/>
+          <w:szCs w:val="22"/>
+        </w:rPr>
+        <w:t xml:space="preserve">f(x) = </w:t>
+      </w:r>
+      <w:r>
+        <w:rPr>
+          <w:rFonts w:ascii="Calibri Light" w:hAnsi="Calibri Light" w:cs="Calibri Light"/>
+          <w:b/>
+          <w:bCs/>
+          <w:sz w:val="22"/>
+          <w:szCs w:val="22"/>
+        </w:rPr>
+        <w:t>|cos(3x+1)|</w:t>
+      </w:r>
+      <w:r>
+        <w:rPr>
+          <w:rFonts w:ascii="Calibri Light" w:hAnsi="Calibri Light" w:cs="Calibri Light"/>
+          <w:sz w:val="22"/>
+          <w:szCs w:val="22"/>
+        </w:rPr>
+        <w:t xml:space="preserve"> </w:t>
+      </w:r>
+      <w:r>
+        <w:rPr>
+          <w:rFonts w:ascii="Calibri Light" w:hAnsi="Calibri Light" w:cs="Calibri Light"/>
+          <w:sz w:val="22"/>
+          <w:szCs w:val="22"/>
+        </w:rPr>
+        <w:t>na przedziale [-</w:t>
+      </w:r>
+      <w:r>
+        <w:rPr>
+          <w:rFonts w:ascii="Calibri Light" w:hAnsi="Calibri Light" w:cs="Calibri Light"/>
+          <w:sz w:val="22"/>
+          <w:szCs w:val="22"/>
+        </w:rPr>
+        <w:t>3</w:t>
+      </w:r>
+      <w:r>
+        <w:rPr>
+          <w:rFonts w:ascii="Calibri Light" w:hAnsi="Calibri Light" w:cs="Calibri Light"/>
+          <w:sz w:val="22"/>
+          <w:szCs w:val="22"/>
+        </w:rPr>
+        <w:t>,</w:t>
+      </w:r>
+      <w:r>
+        <w:rPr>
+          <w:rFonts w:ascii="Calibri Light" w:hAnsi="Calibri Light" w:cs="Calibri Light"/>
+          <w:sz w:val="22"/>
+          <w:szCs w:val="22"/>
+        </w:rPr>
+        <w:t>3</w:t>
+      </w:r>
+      <w:r>
+        <w:rPr>
+          <w:rFonts w:ascii="Calibri Light" w:hAnsi="Calibri Light" w:cs="Calibri Light"/>
+          <w:sz w:val="22"/>
+          <w:szCs w:val="22"/>
+        </w:rPr>
+        <w:t>]</w:t>
+      </w:r>
+    </w:p>
+    <w:p>
+      <w:pPr>
+        <w:rPr>
+          <w:rFonts w:ascii="Calibri Light" w:hAnsi="Calibri Light" w:cs="Calibri Light"/>
+          <w:sz w:val="22"/>
+          <w:szCs w:val="22"/>
+        </w:rPr>
+      </w:pPr>
+    </w:p>
+    <w:p>
+      <w:pPr>
+        <w:rPr>
+          <w:rFonts w:ascii="Calibri Light" w:hAnsi="Calibri Light" w:cs="Calibri Light"/>
+          <w:sz w:val="22"/>
+          <w:szCs w:val="22"/>
+        </w:rPr>
+      </w:pPr>
+      <w:r>
+        <w:rPr>
+          <w:noProof/>
+        </w:rPr>
+        <w:pict w14:anchorId="0EB42D89">
+          <v:shape id="_x0000_s1046" type="#_x0000_t75" style="position:absolute;margin-left:238.35pt;margin-top:15.5pt;width:274.5pt;height:215.95pt;z-index:-3;visibility:visible;mso-wrap-style:square;mso-position-horizontal-relative:text;mso-position-vertical-relative:text;mso-width-relative:page;mso-height-relative:page" wrapcoords="-55 0 -55 21530 21600 21530 21600 0 -55 0">
+            <v:imagedata r:id="rId14" o:title=""/>
+            <w10:wrap type="tight"/>
+          </v:shape>
+        </w:pict>
+      </w:r>
+      <w:r>
+        <w:rPr>
+          <w:noProof/>
+        </w:rPr>
+        <w:pict w14:anchorId="335DD604">
+          <v:shape id="_x0000_s1045" type="#_x0000_t75" style="position:absolute;margin-left:-32.4pt;margin-top:18.9pt;width:269.35pt;height:205.2pt;z-index:-4;visibility:visible;mso-wrap-style:square;mso-position-horizontal-relative:text;mso-position-vertical-relative:text;mso-width-relative:page;mso-height-relative:page" wrapcoords="-55 0 -55 21527 21600 21527 21600 0 -55 0">
+            <v:imagedata r:id="rId15" o:title=""/>
+            <w10:wrap type="tight"/>
+          </v:shape>
+        </w:pict>
+      </w:r>
+      <w:r>
+        <w:rPr>
+          <w:rFonts w:ascii="Calibri Light" w:hAnsi="Calibri Light" w:cs="Calibri Light"/>
+          <w:sz w:val="22"/>
+          <w:szCs w:val="22"/>
+        </w:rPr>
+        <w:t xml:space="preserve">Wykres dla </w:t>
+      </w:r>
+      <w:r>
+        <w:rPr>
+          <w:rFonts w:ascii="Calibri Light" w:hAnsi="Calibri Light" w:cs="Calibri Light"/>
+          <w:b/>
+          <w:bCs/>
+          <w:sz w:val="22"/>
+          <w:szCs w:val="22"/>
+        </w:rPr>
+        <w:t>3</w:t>
+      </w:r>
+      <w:r>
+        <w:rPr>
+          <w:rFonts w:ascii="Calibri Light" w:hAnsi="Calibri Light" w:cs="Calibri Light"/>
+          <w:b/>
+          <w:bCs/>
+          <w:sz w:val="22"/>
+          <w:szCs w:val="22"/>
+        </w:rPr>
+        <w:t xml:space="preserve"> węzłów</w:t>
+      </w:r>
+      <w:r>
+        <w:rPr>
+          <w:rFonts w:ascii="Calibri Light" w:hAnsi="Calibri Light" w:cs="Calibri Light"/>
+          <w:sz w:val="22"/>
+          <w:szCs w:val="22"/>
+        </w:rPr>
+        <w:t xml:space="preserve"> interpolacyjnych: </w:t>
+      </w:r>
+      <w:r>
+        <w:rPr>
+          <w:rFonts w:ascii="Calibri Light" w:hAnsi="Calibri Light" w:cs="Calibri Light"/>
+          <w:sz w:val="22"/>
+          <w:szCs w:val="22"/>
+        </w:rPr>
+        <w:tab/>
+      </w:r>
+      <w:r>
+        <w:rPr>
+          <w:rFonts w:ascii="Calibri Light" w:hAnsi="Calibri Light" w:cs="Calibri Light"/>
+          <w:sz w:val="22"/>
+          <w:szCs w:val="22"/>
+        </w:rPr>
+        <w:tab/>
+      </w:r>
+      <w:r>
+        <w:rPr>
+          <w:rFonts w:ascii="Calibri Light" w:hAnsi="Calibri Light" w:cs="Calibri Light"/>
+          <w:sz w:val="22"/>
+          <w:szCs w:val="22"/>
+        </w:rPr>
+        <w:tab/>
+        <w:t xml:space="preserve">         Wykres dla </w:t>
+      </w:r>
+      <w:r>
+        <w:rPr>
+          <w:rFonts w:ascii="Calibri Light" w:hAnsi="Calibri Light" w:cs="Calibri Light"/>
+          <w:b/>
+          <w:bCs/>
+          <w:sz w:val="22"/>
+          <w:szCs w:val="22"/>
+        </w:rPr>
+        <w:t>20</w:t>
+      </w:r>
+      <w:r>
+        <w:rPr>
+          <w:rFonts w:ascii="Calibri Light" w:hAnsi="Calibri Light" w:cs="Calibri Light"/>
+          <w:b/>
+          <w:bCs/>
+          <w:sz w:val="22"/>
+          <w:szCs w:val="22"/>
+        </w:rPr>
+        <w:t xml:space="preserve"> węzłów</w:t>
+      </w:r>
+      <w:r>
+        <w:rPr>
+          <w:rFonts w:ascii="Calibri Light" w:hAnsi="Calibri Light" w:cs="Calibri Light"/>
+          <w:sz w:val="22"/>
+          <w:szCs w:val="22"/>
+        </w:rPr>
+        <w:t xml:space="preserve"> interpolacyjnych: </w:t>
+      </w:r>
+    </w:p>
+    <w:p>
+      <w:pPr>
+        <w:rPr>
+          <w:rFonts w:ascii="Calibri Light" w:hAnsi="Calibri Light" w:cs="Calibri Light"/>
+          <w:sz w:val="22"/>
+          <w:szCs w:val="22"/>
+        </w:rPr>
+      </w:pPr>
+    </w:p>
+    <w:p>
+      <w:pPr>
+        <w:rPr>
+          <w:rFonts w:ascii="Calibri Light" w:hAnsi="Calibri Light" w:cs="Calibri Light"/>
+          <w:sz w:val="22"/>
+          <w:szCs w:val="22"/>
+        </w:rPr>
+      </w:pPr>
+      <w:r>
+        <w:rPr>
+          <w:noProof/>
+        </w:rPr>
+        <w:pict w14:anchorId="2562DB81">
+          <v:shape id="_x0000_s1050" type="#_x0000_t75" style="position:absolute;margin-left:237.6pt;margin-top:15.45pt;width:288.05pt;height:222.5pt;z-index:-1;visibility:visible;mso-wrap-style:square;mso-position-horizontal-relative:text;mso-position-vertical-relative:text;mso-width-relative:page;mso-height-relative:page" wrapcoords="-40 0 -40 21549 21600 21549 21600 0 -40 0">
+            <v:imagedata r:id="rId16" o:title=""/>
+            <w10:wrap type="tight"/>
+          </v:shape>
+        </w:pict>
+      </w:r>
+      <w:r>
+        <w:rPr>
+          <w:noProof/>
+        </w:rPr>
+        <w:pict w14:anchorId="5053E1C2">
+          <v:shape id="_x0000_s1049" type="#_x0000_t75" style="position:absolute;margin-left:-35.65pt;margin-top:17.15pt;width:276.45pt;height:216.7pt;z-index:-2;visibility:visible;mso-wrap-style:square;mso-position-horizontal-relative:text;mso-position-vertical-relative:text;mso-width-relative:page;mso-height-relative:page" wrapcoords="-46 0 -46 21541 21600 21541 21600 0 -46 0">
+            <v:imagedata r:id="rId17" o:title=""/>
+            <w10:wrap type="tight"/>
+          </v:shape>
+        </w:pict>
+      </w:r>
+      <w:r>
+        <w:rPr>
+          <w:rFonts w:ascii="Calibri Light" w:hAnsi="Calibri Light" w:cs="Calibri Light"/>
+          <w:sz w:val="22"/>
+          <w:szCs w:val="22"/>
+        </w:rPr>
+        <w:t xml:space="preserve">Wykres dla </w:t>
+      </w:r>
+      <w:r>
+        <w:rPr>
+          <w:rFonts w:ascii="Calibri Light" w:hAnsi="Calibri Light" w:cs="Calibri Light"/>
+          <w:b/>
+          <w:bCs/>
+          <w:sz w:val="22"/>
+          <w:szCs w:val="22"/>
+        </w:rPr>
+        <w:t>30</w:t>
+      </w:r>
+      <w:r>
+        <w:rPr>
+          <w:rFonts w:ascii="Calibri Light" w:hAnsi="Calibri Light" w:cs="Calibri Light"/>
+          <w:b/>
+          <w:bCs/>
+          <w:sz w:val="22"/>
+          <w:szCs w:val="22"/>
+        </w:rPr>
+        <w:t xml:space="preserve"> węzłów</w:t>
+      </w:r>
+      <w:r>
+        <w:rPr>
+          <w:rFonts w:ascii="Calibri Light" w:hAnsi="Calibri Light" w:cs="Calibri Light"/>
+          <w:sz w:val="22"/>
+          <w:szCs w:val="22"/>
+        </w:rPr>
+        <w:t xml:space="preserve"> interpolacyjnych: </w:t>
+      </w:r>
+      <w:r>
+        <w:rPr>
+          <w:rFonts w:ascii="Calibri Light" w:hAnsi="Calibri Light" w:cs="Calibri Light"/>
+          <w:sz w:val="22"/>
+          <w:szCs w:val="22"/>
+        </w:rPr>
+        <w:tab/>
+      </w:r>
+      <w:r>
+        <w:rPr>
+          <w:rFonts w:ascii="Calibri Light" w:hAnsi="Calibri Light" w:cs="Calibri Light"/>
+          <w:sz w:val="22"/>
+          <w:szCs w:val="22"/>
+        </w:rPr>
+        <w:tab/>
+      </w:r>
+      <w:r>
+        <w:rPr>
+          <w:rFonts w:ascii="Calibri Light" w:hAnsi="Calibri Light" w:cs="Calibri Light"/>
+          <w:sz w:val="22"/>
+          <w:szCs w:val="22"/>
+        </w:rPr>
+        <w:tab/>
+        <w:t xml:space="preserve">         Wykres dla </w:t>
+      </w:r>
+      <w:r>
+        <w:rPr>
+          <w:rFonts w:ascii="Calibri Light" w:hAnsi="Calibri Light" w:cs="Calibri Light"/>
+          <w:b/>
+          <w:bCs/>
+          <w:sz w:val="22"/>
+          <w:szCs w:val="22"/>
+        </w:rPr>
+        <w:t>37</w:t>
+      </w:r>
+      <w:r>
+        <w:rPr>
+          <w:rFonts w:ascii="Calibri Light" w:hAnsi="Calibri Light" w:cs="Calibri Light"/>
+          <w:b/>
+          <w:bCs/>
+          <w:sz w:val="22"/>
+          <w:szCs w:val="22"/>
+        </w:rPr>
+        <w:t xml:space="preserve"> węzłów</w:t>
+      </w:r>
+      <w:r>
+        <w:rPr>
+          <w:rFonts w:ascii="Calibri Light" w:hAnsi="Calibri Light" w:cs="Calibri Light"/>
+          <w:sz w:val="22"/>
+          <w:szCs w:val="22"/>
+        </w:rPr>
+        <w:t xml:space="preserve"> interpolacyjnych: </w:t>
+      </w:r>
     </w:p>
     <w:p>
       <w:pPr>
@@ -1074,7 +2795,7 @@
       <w:pPr>
         <w:numPr>
           <w:ilvl w:val="0"/>
-          <w:numId w:val="13"/>
+          <w:numId w:val="10"/>
         </w:numPr>
         <w:rPr>
           <w:rFonts w:ascii="Calibri Light" w:eastAsia="Courier10 BT" w:hAnsi="Calibri Light" w:cs="Calibri Light"/>
@@ -1090,7 +2811,85 @@
           <w:sz w:val="20"/>
           <w:szCs w:val="20"/>
         </w:rPr>
-        <w:t xml:space="preserve">Każdy krok algorytmu wymaga wykonania operacji na wszystkich wierszach. </w:t>
+        <w:t>Dla funkcji liniowej interpolacji jest w 100% dokładna dla więcej niż jednego węzła.</w:t>
+      </w:r>
+    </w:p>
+    <w:p>
+      <w:pPr>
+        <w:numPr>
+          <w:ilvl w:val="0"/>
+          <w:numId w:val="10"/>
+        </w:numPr>
+        <w:rPr>
+          <w:rFonts w:ascii="Calibri Light" w:eastAsia="Courier10 BT" w:hAnsi="Calibri Light" w:cs="Calibri Light"/>
+          <w:color w:val="000000"/>
+          <w:sz w:val="20"/>
+          <w:szCs w:val="20"/>
+        </w:rPr>
+      </w:pPr>
+      <w:r>
+        <w:rPr>
+          <w:rFonts w:ascii="Calibri Light" w:eastAsia="Courier10 BT" w:hAnsi="Calibri Light" w:cs="Calibri Light"/>
+          <w:color w:val="000000"/>
+          <w:sz w:val="20"/>
+          <w:szCs w:val="20"/>
+        </w:rPr>
+        <w:t>Dla wszystkich funkcji dokładność interpolacji rośnie wraz ze wzrostem liczby węzłów.</w:t>
+      </w:r>
+    </w:p>
+    <w:p>
+      <w:pPr>
+        <w:numPr>
+          <w:ilvl w:val="0"/>
+          <w:numId w:val="10"/>
+        </w:numPr>
+        <w:rPr>
+          <w:rFonts w:ascii="Calibri Light" w:eastAsia="Courier10 BT" w:hAnsi="Calibri Light" w:cs="Calibri Light"/>
+          <w:color w:val="000000"/>
+          <w:sz w:val="20"/>
+          <w:szCs w:val="20"/>
+        </w:rPr>
+      </w:pPr>
+      <w:r>
+        <w:rPr>
+          <w:rFonts w:ascii="Calibri Light" w:eastAsia="Courier10 BT" w:hAnsi="Calibri Light" w:cs="Calibri Light"/>
+          <w:color w:val="000000"/>
+          <w:sz w:val="20"/>
+          <w:szCs w:val="20"/>
+        </w:rPr>
+        <w:t>Duża ilość węzłów (np. 100) sprawia, że wyniki mogą być nieprawidłowe.</w:t>
+      </w:r>
+    </w:p>
+    <w:p>
+      <w:pPr>
+        <w:numPr>
+          <w:ilvl w:val="0"/>
+          <w:numId w:val="10"/>
+        </w:numPr>
+        <w:rPr>
+          <w:rFonts w:ascii="Calibri Light" w:eastAsia="Courier10 BT" w:hAnsi="Calibri Light" w:cs="Calibri Light"/>
+          <w:color w:val="000000"/>
+          <w:sz w:val="20"/>
+          <w:szCs w:val="20"/>
+        </w:rPr>
+      </w:pPr>
+      <w:r>
+        <w:rPr>
+          <w:rFonts w:ascii="Calibri Light" w:eastAsia="Courier10 BT" w:hAnsi="Calibri Light" w:cs="Calibri Light"/>
+          <w:color w:val="000000"/>
+          <w:sz w:val="20"/>
+          <w:szCs w:val="20"/>
+        </w:rPr>
+        <w:t xml:space="preserve">Zaimplementowany program najlepiej radzi sobie z </w:t>
+      </w:r>
+      <w:r>
+        <w:rPr>
+          <w:rFonts w:ascii="Calibri Light" w:eastAsia="Courier10 BT" w:hAnsi="Calibri Light" w:cs="Calibri Light"/>
+          <w:color w:val="000000"/>
+          <w:sz w:val="20"/>
+          <w:szCs w:val="20"/>
+        </w:rPr>
+        <w:t xml:space="preserve">prostymi funkcjami tzn. funkcją liniową, wielomianami oraz funkcjami trygonometrycznymi. W przypadku funkcji złożonej nie udało się uzyskać 100% pokrycia dokładności. </w:t>
       </w:r>
     </w:p>
     <w:p>
@@ -1398,7 +3197,7 @@
       </w:pPr>
     </w:lvl>
   </w:abstractNum>
-  <w:abstractNum w:abstractNumId="4" w15:restartNumberingAfterBreak="0">
+  <w:abstractNum w:abstractNumId="3" w15:restartNumberingAfterBreak="0">
     <w:nsid w:val="10D97F5E"/>
     <w:multiLevelType w:val="hybridMultilevel"/>
     <w:tmpl w:val="2250A240"/>
@@ -1511,7 +3310,7 @@
       </w:rPr>
     </w:lvl>
   </w:abstractNum>
-  <w:abstractNum w:abstractNumId="5" w15:restartNumberingAfterBreak="0">
+  <w:abstractNum w:abstractNumId="4" w15:restartNumberingAfterBreak="0">
     <w:nsid w:val="1F1B0CC3"/>
     <w:multiLevelType w:val="hybridMultilevel"/>
     <w:tmpl w:val="C05ACA12"/>
@@ -1600,7 +3399,7 @@
       </w:pPr>
     </w:lvl>
   </w:abstractNum>
-  <w:abstractNum w:abstractNumId="6" w15:restartNumberingAfterBreak="0">
+  <w:abstractNum w:abstractNumId="5" w15:restartNumberingAfterBreak="0">
     <w:nsid w:val="29B964D4"/>
     <w:multiLevelType w:val="hybridMultilevel"/>
     <w:tmpl w:val="C5DC0846"/>
@@ -1689,7 +3488,7 @@
       </w:pPr>
     </w:lvl>
   </w:abstractNum>
-  <w:abstractNum w:abstractNumId="7" w15:restartNumberingAfterBreak="0">
+  <w:abstractNum w:abstractNumId="6" w15:restartNumberingAfterBreak="0">
     <w:nsid w:val="34170A23"/>
     <w:multiLevelType w:val="hybridMultilevel"/>
     <w:tmpl w:val="425665C6"/>
@@ -1778,7 +3577,185 @@
       </w:pPr>
     </w:lvl>
   </w:abstractNum>
+  <w:abstractNum w:abstractNumId="7" w15:restartNumberingAfterBreak="0">
+    <w:nsid w:val="34845DBE"/>
+    <w:multiLevelType w:val="hybridMultilevel"/>
+    <w:tmpl w:val="8486AF86"/>
+    <w:lvl w:ilvl="0" w:tplc="04150017">
+      <w:start w:val="1"/>
+      <w:numFmt w:val="lowerLetter"/>
+      <w:lvlText w:val="%1)"/>
+      <w:lvlJc w:val="left"/>
+      <w:pPr>
+        <w:ind w:left="720" w:hanging="360"/>
+      </w:pPr>
+      <w:rPr>
+        <w:rFonts w:hint="default"/>
+      </w:rPr>
+    </w:lvl>
+    <w:lvl w:ilvl="1" w:tplc="04150019" w:tentative="1">
+      <w:start w:val="1"/>
+      <w:numFmt w:val="lowerLetter"/>
+      <w:lvlText w:val="%2."/>
+      <w:lvlJc w:val="left"/>
+      <w:pPr>
+        <w:ind w:left="1440" w:hanging="360"/>
+      </w:pPr>
+    </w:lvl>
+    <w:lvl w:ilvl="2" w:tplc="0415001B" w:tentative="1">
+      <w:start w:val="1"/>
+      <w:numFmt w:val="lowerRoman"/>
+      <w:lvlText w:val="%3."/>
+      <w:lvlJc w:val="right"/>
+      <w:pPr>
+        <w:ind w:left="2160" w:hanging="180"/>
+      </w:pPr>
+    </w:lvl>
+    <w:lvl w:ilvl="3" w:tplc="0415000F" w:tentative="1">
+      <w:start w:val="1"/>
+      <w:numFmt w:val="decimal"/>
+      <w:lvlText w:val="%4."/>
+      <w:lvlJc w:val="left"/>
+      <w:pPr>
+        <w:ind w:left="2880" w:hanging="360"/>
+      </w:pPr>
+    </w:lvl>
+    <w:lvl w:ilvl="4" w:tplc="04150019" w:tentative="1">
+      <w:start w:val="1"/>
+      <w:numFmt w:val="lowerLetter"/>
+      <w:lvlText w:val="%5."/>
+      <w:lvlJc w:val="left"/>
+      <w:pPr>
+        <w:ind w:left="3600" w:hanging="360"/>
+      </w:pPr>
+    </w:lvl>
+    <w:lvl w:ilvl="5" w:tplc="0415001B" w:tentative="1">
+      <w:start w:val="1"/>
+      <w:numFmt w:val="lowerRoman"/>
+      <w:lvlText w:val="%6."/>
+      <w:lvlJc w:val="right"/>
+      <w:pPr>
+        <w:ind w:left="4320" w:hanging="180"/>
+      </w:pPr>
+    </w:lvl>
+    <w:lvl w:ilvl="6" w:tplc="0415000F" w:tentative="1">
+      <w:start w:val="1"/>
+      <w:numFmt w:val="decimal"/>
+      <w:lvlText w:val="%7."/>
+      <w:lvlJc w:val="left"/>
+      <w:pPr>
+        <w:ind w:left="5040" w:hanging="360"/>
+      </w:pPr>
+    </w:lvl>
+    <w:lvl w:ilvl="7" w:tplc="04150019" w:tentative="1">
+      <w:start w:val="1"/>
+      <w:numFmt w:val="lowerLetter"/>
+      <w:lvlText w:val="%8."/>
+      <w:lvlJc w:val="left"/>
+      <w:pPr>
+        <w:ind w:left="5760" w:hanging="360"/>
+      </w:pPr>
+    </w:lvl>
+    <w:lvl w:ilvl="8" w:tplc="0415001B" w:tentative="1">
+      <w:start w:val="1"/>
+      <w:numFmt w:val="lowerRoman"/>
+      <w:lvlText w:val="%9."/>
+      <w:lvlJc w:val="right"/>
+      <w:pPr>
+        <w:ind w:left="6480" w:hanging="180"/>
+      </w:pPr>
+    </w:lvl>
+  </w:abstractNum>
   <w:abstractNum w:abstractNumId="8" w15:restartNumberingAfterBreak="0">
+    <w:nsid w:val="35106D13"/>
+    <w:multiLevelType w:val="hybridMultilevel"/>
+    <w:tmpl w:val="8486AF86"/>
+    <w:lvl w:ilvl="0" w:tplc="FFFFFFFF">
+      <w:start w:val="1"/>
+      <w:numFmt w:val="lowerLetter"/>
+      <w:lvlText w:val="%1)"/>
+      <w:lvlJc w:val="left"/>
+      <w:pPr>
+        <w:ind w:left="720" w:hanging="360"/>
+      </w:pPr>
+      <w:rPr>
+        <w:rFonts w:hint="default"/>
+      </w:rPr>
+    </w:lvl>
+    <w:lvl w:ilvl="1" w:tplc="FFFFFFFF" w:tentative="1">
+      <w:start w:val="1"/>
+      <w:numFmt w:val="lowerLetter"/>
+      <w:lvlText w:val="%2."/>
+      <w:lvlJc w:val="left"/>
+      <w:pPr>
+        <w:ind w:left="1440" w:hanging="360"/>
+      </w:pPr>
+    </w:lvl>
+    <w:lvl w:ilvl="2" w:tplc="FFFFFFFF" w:tentative="1">
+      <w:start w:val="1"/>
+      <w:numFmt w:val="lowerRoman"/>
+      <w:lvlText w:val="%3."/>
+      <w:lvlJc w:val="right"/>
+      <w:pPr>
+        <w:ind w:left="2160" w:hanging="180"/>
+      </w:pPr>
+    </w:lvl>
+    <w:lvl w:ilvl="3" w:tplc="FFFFFFFF" w:tentative="1">
+      <w:start w:val="1"/>
+      <w:numFmt w:val="decimal"/>
+      <w:lvlText w:val="%4."/>
+      <w:lvlJc w:val="left"/>
+      <w:pPr>
+        <w:ind w:left="2880" w:hanging="360"/>
+      </w:pPr>
+    </w:lvl>
+    <w:lvl w:ilvl="4" w:tplc="FFFFFFFF" w:tentative="1">
+      <w:start w:val="1"/>
+      <w:numFmt w:val="lowerLetter"/>
+      <w:lvlText w:val="%5."/>
+      <w:lvlJc w:val="left"/>
+      <w:pPr>
+        <w:ind w:left="3600" w:hanging="360"/>
+      </w:pPr>
+    </w:lvl>
+    <w:lvl w:ilvl="5" w:tplc="FFFFFFFF" w:tentative="1">
+      <w:start w:val="1"/>
+      <w:numFmt w:val="lowerRoman"/>
+      <w:lvlText w:val="%6."/>
+      <w:lvlJc w:val="right"/>
+      <w:pPr>
+        <w:ind w:left="4320" w:hanging="180"/>
+      </w:pPr>
+    </w:lvl>
+    <w:lvl w:ilvl="6" w:tplc="FFFFFFFF" w:tentative="1">
+      <w:start w:val="1"/>
+      <w:numFmt w:val="decimal"/>
+      <w:lvlText w:val="%7."/>
+      <w:lvlJc w:val="left"/>
+      <w:pPr>
+        <w:ind w:left="5040" w:hanging="360"/>
+      </w:pPr>
+    </w:lvl>
+    <w:lvl w:ilvl="7" w:tplc="FFFFFFFF" w:tentative="1">
+      <w:start w:val="1"/>
+      <w:numFmt w:val="lowerLetter"/>
+      <w:lvlText w:val="%8."/>
+      <w:lvlJc w:val="left"/>
+      <w:pPr>
+        <w:ind w:left="5760" w:hanging="360"/>
+      </w:pPr>
+    </w:lvl>
+    <w:lvl w:ilvl="8" w:tplc="FFFFFFFF" w:tentative="1">
+      <w:start w:val="1"/>
+      <w:numFmt w:val="lowerRoman"/>
+      <w:lvlText w:val="%9."/>
+      <w:lvlJc w:val="right"/>
+      <w:pPr>
+        <w:ind w:left="6480" w:hanging="180"/>
+      </w:pPr>
+    </w:lvl>
+  </w:abstractNum>
+  <w:abstractNum w:abstractNumId="9" w15:restartNumberingAfterBreak="0">
     <w:nsid w:val="3AA21ED4"/>
     <w:multiLevelType w:val="hybridMultilevel"/>
     <w:tmpl w:val="6A689960"/>
@@ -1867,7 +3844,96 @@
       </w:pPr>
     </w:lvl>
   </w:abstractNum>
-  <w:abstractNum w:abstractNumId="9" w15:restartNumberingAfterBreak="0">
+  <w:abstractNum w:abstractNumId="10" w15:restartNumberingAfterBreak="0">
+    <w:nsid w:val="459D57A4"/>
+    <w:multiLevelType w:val="hybridMultilevel"/>
+    <w:tmpl w:val="8486AF86"/>
+    <w:lvl w:ilvl="0" w:tplc="FFFFFFFF">
+      <w:start w:val="1"/>
+      <w:numFmt w:val="lowerLetter"/>
+      <w:lvlText w:val="%1)"/>
+      <w:lvlJc w:val="left"/>
+      <w:pPr>
+        <w:ind w:left="720" w:hanging="360"/>
+      </w:pPr>
+      <w:rPr>
+        <w:rFonts w:hint="default"/>
+      </w:rPr>
+    </w:lvl>
+    <w:lvl w:ilvl="1" w:tplc="FFFFFFFF" w:tentative="1">
+      <w:start w:val="1"/>
+      <w:numFmt w:val="lowerLetter"/>
+      <w:lvlText w:val="%2."/>
+      <w:lvlJc w:val="left"/>
+      <w:pPr>
+        <w:ind w:left="1440" w:hanging="360"/>
+      </w:pPr>
+    </w:lvl>
+    <w:lvl w:ilvl="2" w:tplc="FFFFFFFF" w:tentative="1">
+      <w:start w:val="1"/>
+      <w:numFmt w:val="lowerRoman"/>
+      <w:lvlText w:val="%3."/>
+      <w:lvlJc w:val="right"/>
+      <w:pPr>
+        <w:ind w:left="2160" w:hanging="180"/>
+      </w:pPr>
+    </w:lvl>
+    <w:lvl w:ilvl="3" w:tplc="FFFFFFFF" w:tentative="1">
+      <w:start w:val="1"/>
+      <w:numFmt w:val="decimal"/>
+      <w:lvlText w:val="%4."/>
+      <w:lvlJc w:val="left"/>
+      <w:pPr>
+        <w:ind w:left="2880" w:hanging="360"/>
+      </w:pPr>
+    </w:lvl>
+    <w:lvl w:ilvl="4" w:tplc="FFFFFFFF" w:tentative="1">
+      <w:start w:val="1"/>
+      <w:numFmt w:val="lowerLetter"/>
+      <w:lvlText w:val="%5."/>
+      <w:lvlJc w:val="left"/>
+      <w:pPr>
+        <w:ind w:left="3600" w:hanging="360"/>
+      </w:pPr>
+    </w:lvl>
+    <w:lvl w:ilvl="5" w:tplc="FFFFFFFF" w:tentative="1">
+      <w:start w:val="1"/>
+      <w:numFmt w:val="lowerRoman"/>
+      <w:lvlText w:val="%6."/>
+      <w:lvlJc w:val="right"/>
+      <w:pPr>
+        <w:ind w:left="4320" w:hanging="180"/>
+      </w:pPr>
+    </w:lvl>
+    <w:lvl w:ilvl="6" w:tplc="FFFFFFFF" w:tentative="1">
+      <w:start w:val="1"/>
+      <w:numFmt w:val="decimal"/>
+      <w:lvlText w:val="%7."/>
+      <w:lvlJc w:val="left"/>
+      <w:pPr>
+        <w:ind w:left="5040" w:hanging="360"/>
+      </w:pPr>
+    </w:lvl>
+    <w:lvl w:ilvl="7" w:tplc="FFFFFFFF" w:tentative="1">
+      <w:start w:val="1"/>
+      <w:numFmt w:val="lowerLetter"/>
+      <w:lvlText w:val="%8."/>
+      <w:lvlJc w:val="left"/>
+      <w:pPr>
+        <w:ind w:left="5760" w:hanging="360"/>
+      </w:pPr>
+    </w:lvl>
+    <w:lvl w:ilvl="8" w:tplc="FFFFFFFF" w:tentative="1">
+      <w:start w:val="1"/>
+      <w:numFmt w:val="lowerRoman"/>
+      <w:lvlText w:val="%9."/>
+      <w:lvlJc w:val="right"/>
+      <w:pPr>
+        <w:ind w:left="6480" w:hanging="180"/>
+      </w:pPr>
+    </w:lvl>
+  </w:abstractNum>
+  <w:abstractNum w:abstractNumId="11" w15:restartNumberingAfterBreak="0">
     <w:nsid w:val="4DE34AAC"/>
     <w:multiLevelType w:val="hybridMultilevel"/>
     <w:tmpl w:val="43022F04"/>
@@ -1956,7 +4022,7 @@
       </w:pPr>
     </w:lvl>
   </w:abstractNum>
-  <w:abstractNum w:abstractNumId="10" w15:restartNumberingAfterBreak="0">
+  <w:abstractNum w:abstractNumId="12" w15:restartNumberingAfterBreak="0">
     <w:nsid w:val="54BD127B"/>
     <w:multiLevelType w:val="hybridMultilevel"/>
     <w:tmpl w:val="CB60E10E"/>
@@ -2045,7 +4111,96 @@
       </w:pPr>
     </w:lvl>
   </w:abstractNum>
-  <w:abstractNum w:abstractNumId="11" w15:restartNumberingAfterBreak="0">
+  <w:abstractNum w:abstractNumId="13" w15:restartNumberingAfterBreak="0">
+    <w:nsid w:val="5772679E"/>
+    <w:multiLevelType w:val="hybridMultilevel"/>
+    <w:tmpl w:val="8486AF86"/>
+    <w:lvl w:ilvl="0" w:tplc="FFFFFFFF">
+      <w:start w:val="1"/>
+      <w:numFmt w:val="lowerLetter"/>
+      <w:lvlText w:val="%1)"/>
+      <w:lvlJc w:val="left"/>
+      <w:pPr>
+        <w:ind w:left="720" w:hanging="360"/>
+      </w:pPr>
+      <w:rPr>
+        <w:rFonts w:hint="default"/>
+      </w:rPr>
+    </w:lvl>
+    <w:lvl w:ilvl="1" w:tplc="FFFFFFFF" w:tentative="1">
+      <w:start w:val="1"/>
+      <w:numFmt w:val="lowerLetter"/>
+      <w:lvlText w:val="%2."/>
+      <w:lvlJc w:val="left"/>
+      <w:pPr>
+        <w:ind w:left="1440" w:hanging="360"/>
+      </w:pPr>
+    </w:lvl>
+    <w:lvl w:ilvl="2" w:tplc="FFFFFFFF" w:tentative="1">
+      <w:start w:val="1"/>
+      <w:numFmt w:val="lowerRoman"/>
+      <w:lvlText w:val="%3."/>
+      <w:lvlJc w:val="right"/>
+      <w:pPr>
+        <w:ind w:left="2160" w:hanging="180"/>
+      </w:pPr>
+    </w:lvl>
+    <w:lvl w:ilvl="3" w:tplc="FFFFFFFF" w:tentative="1">
+      <w:start w:val="1"/>
+      <w:numFmt w:val="decimal"/>
+      <w:lvlText w:val="%4."/>
+      <w:lvlJc w:val="left"/>
+      <w:pPr>
+        <w:ind w:left="2880" w:hanging="360"/>
+      </w:pPr>
+    </w:lvl>
+    <w:lvl w:ilvl="4" w:tplc="FFFFFFFF" w:tentative="1">
+      <w:start w:val="1"/>
+      <w:numFmt w:val="lowerLetter"/>
+      <w:lvlText w:val="%5."/>
+      <w:lvlJc w:val="left"/>
+      <w:pPr>
+        <w:ind w:left="3600" w:hanging="360"/>
+      </w:pPr>
+    </w:lvl>
+    <w:lvl w:ilvl="5" w:tplc="FFFFFFFF" w:tentative="1">
+      <w:start w:val="1"/>
+      <w:numFmt w:val="lowerRoman"/>
+      <w:lvlText w:val="%6."/>
+      <w:lvlJc w:val="right"/>
+      <w:pPr>
+        <w:ind w:left="4320" w:hanging="180"/>
+      </w:pPr>
+    </w:lvl>
+    <w:lvl w:ilvl="6" w:tplc="FFFFFFFF" w:tentative="1">
+      <w:start w:val="1"/>
+      <w:numFmt w:val="decimal"/>
+      <w:lvlText w:val="%7."/>
+      <w:lvlJc w:val="left"/>
+      <w:pPr>
+        <w:ind w:left="5040" w:hanging="360"/>
+      </w:pPr>
+    </w:lvl>
+    <w:lvl w:ilvl="7" w:tplc="FFFFFFFF" w:tentative="1">
+      <w:start w:val="1"/>
+      <w:numFmt w:val="lowerLetter"/>
+      <w:lvlText w:val="%8."/>
+      <w:lvlJc w:val="left"/>
+      <w:pPr>
+        <w:ind w:left="5760" w:hanging="360"/>
+      </w:pPr>
+    </w:lvl>
+    <w:lvl w:ilvl="8" w:tplc="FFFFFFFF" w:tentative="1">
+      <w:start w:val="1"/>
+      <w:numFmt w:val="lowerRoman"/>
+      <w:lvlText w:val="%9."/>
+      <w:lvlJc w:val="right"/>
+      <w:pPr>
+        <w:ind w:left="6480" w:hanging="180"/>
+      </w:pPr>
+    </w:lvl>
+  </w:abstractNum>
+  <w:abstractNum w:abstractNumId="14" w15:restartNumberingAfterBreak="0">
     <w:nsid w:val="5AD01AB5"/>
     <w:multiLevelType w:val="hybridMultilevel"/>
     <w:tmpl w:val="D0724054"/>
@@ -2134,7 +4289,7 @@
       </w:pPr>
     </w:lvl>
   </w:abstractNum>
-  <w:abstractNum w:abstractNumId="12" w15:restartNumberingAfterBreak="0">
+  <w:abstractNum w:abstractNumId="15" w15:restartNumberingAfterBreak="0">
     <w:nsid w:val="6161245F"/>
     <w:multiLevelType w:val="hybridMultilevel"/>
     <w:tmpl w:val="3AEE4DBE"/>
@@ -2223,7 +4378,7 @@
       </w:pPr>
     </w:lvl>
   </w:abstractNum>
-  <w:abstractNum w:abstractNumId="13" w15:restartNumberingAfterBreak="0">
+  <w:abstractNum w:abstractNumId="16" w15:restartNumberingAfterBreak="0">
     <w:nsid w:val="6CBC3F20"/>
     <w:multiLevelType w:val="hybridMultilevel"/>
     <w:tmpl w:val="798EBFC8"/>
@@ -2312,7 +4467,7 @@
       </w:pPr>
     </w:lvl>
   </w:abstractNum>
-  <w:abstractNum w:abstractNumId="14" w15:restartNumberingAfterBreak="0">
+  <w:abstractNum w:abstractNumId="17" w15:restartNumberingAfterBreak="0">
     <w:nsid w:val="6FAB3EAA"/>
     <w:multiLevelType w:val="hybridMultilevel"/>
     <w:tmpl w:val="3818440C"/>
@@ -2401,47 +4556,59 @@
       </w:pPr>
     </w:lvl>
   </w:abstractNum>
-  <w:num w:numId="4" w16cid:durableId="34741200">
+  <w:num w:numId="1" w16cid:durableId="34741200">
     <w:abstractNumId w:val="0"/>
   </w:num>
-  <w:num w:numId="5" w16cid:durableId="1007712556">
+  <w:num w:numId="2" w16cid:durableId="1007712556">
+    <w:abstractNumId w:val="4"/>
+  </w:num>
+  <w:num w:numId="3" w16cid:durableId="1387485392">
+    <w:abstractNumId w:val="1"/>
+  </w:num>
+  <w:num w:numId="4" w16cid:durableId="1738673462">
+    <w:abstractNumId w:val="11"/>
+  </w:num>
+  <w:num w:numId="5" w16cid:durableId="2075155724">
     <w:abstractNumId w:val="5"/>
   </w:num>
-  <w:num w:numId="6" w16cid:durableId="1387485392">
-    <w:abstractNumId w:val="1"/>
-  </w:num>
-  <w:num w:numId="7" w16cid:durableId="1738673462">
+  <w:num w:numId="6" w16cid:durableId="1541822499">
     <w:abstractNumId w:val="9"/>
   </w:num>
-  <w:num w:numId="8" w16cid:durableId="2075155724">
+  <w:num w:numId="7" w16cid:durableId="127554492">
+    <w:abstractNumId w:val="15"/>
+  </w:num>
+  <w:num w:numId="8" w16cid:durableId="532308329">
+    <w:abstractNumId w:val="2"/>
+  </w:num>
+  <w:num w:numId="9" w16cid:durableId="947471963">
     <w:abstractNumId w:val="6"/>
   </w:num>
-  <w:num w:numId="9" w16cid:durableId="1541822499">
+  <w:num w:numId="10" w16cid:durableId="1431270581">
+    <w:abstractNumId w:val="3"/>
+  </w:num>
+  <w:num w:numId="11" w16cid:durableId="577252395">
+    <w:abstractNumId w:val="12"/>
+  </w:num>
+  <w:num w:numId="12" w16cid:durableId="491918777">
+    <w:abstractNumId w:val="17"/>
+  </w:num>
+  <w:num w:numId="13" w16cid:durableId="355349630">
+    <w:abstractNumId w:val="16"/>
+  </w:num>
+  <w:num w:numId="14" w16cid:durableId="796528893">
+    <w:abstractNumId w:val="14"/>
+  </w:num>
+  <w:num w:numId="15" w16cid:durableId="1682318556">
+    <w:abstractNumId w:val="7"/>
+  </w:num>
+  <w:num w:numId="16" w16cid:durableId="24016985">
+    <w:abstractNumId w:val="10"/>
+  </w:num>
+  <w:num w:numId="17" w16cid:durableId="1222980636">
     <w:abstractNumId w:val="8"/>
   </w:num>
-  <w:num w:numId="10" w16cid:durableId="127554492">
-    <w:abstractNumId w:val="12"/>
-  </w:num>
-  <w:num w:numId="11" w16cid:durableId="532308329">
-    <w:abstractNumId w:val="2"/>
-  </w:num>
-  <w:num w:numId="12" w16cid:durableId="947471963">
-    <w:abstractNumId w:val="7"/>
-  </w:num>
-  <w:num w:numId="13" w16cid:durableId="1431270581">
-    <w:abstractNumId w:val="4"/>
-  </w:num>
-  <w:num w:numId="14" w16cid:durableId="577252395">
-    <w:abstractNumId w:val="10"/>
-  </w:num>
-  <w:num w:numId="15" w16cid:durableId="491918777">
-    <w:abstractNumId w:val="14"/>
-  </w:num>
-  <w:num w:numId="16" w16cid:durableId="355349630">
+  <w:num w:numId="18" w16cid:durableId="1486629647">
     <w:abstractNumId w:val="13"/>
-  </w:num>
-  <w:num w:numId="17" w16cid:durableId="796528893">
-    <w:abstractNumId w:val="11"/>
   </w:num>
 </w:numbering>
 </file>
@@ -2846,11 +5013,13 @@
       <w:rFonts w:ascii="Thorndale AMT" w:eastAsia="Albany AMT" w:hAnsi="Thorndale AMT"/>
       <w:sz w:val="24"/>
       <w:szCs w:val="24"/>
-      <w:lang/>
     </w:rPr>
   </w:style>
   <w:style w:type="character" w:default="1" w:styleId="Domylnaczcionkaakapitu">
     <w:name w:val="Default Paragraph Font"/>
+    <w:uiPriority w:val="1"/>
+    <w:semiHidden/>
+    <w:unhideWhenUsed/>
   </w:style>
   <w:style w:type="table" w:default="1" w:styleId="Standardowy">
     <w:name w:val="Normal Table"/>

</xml_diff>